<commit_message>
Skyline (21.2): Fix data URL in Skyline MS1 DDA Search.docx
</commit_message>
<xml_diff>
--- a/pwiz_tools/Skyline/Documentation/Tutorials/Skyline MS1 DDA Search.docx
+++ b/pwiz_tools/Skyline/Documentation/Tutorials/Skyline MS1 DDA Search.docx
@@ -99,12 +99,12 @@
       <w:pPr>
         <w:pStyle w:val="BodyText"/>
       </w:pPr>
-      <w:hyperlink r:id="rId7">
+      <w:hyperlink r:id="rId7" w:history="1">
         <w:r>
           <w:rPr>
-            <w:rStyle w:val="InternetLink"/>
+            <w:rStyle w:val="Hyperlink"/>
           </w:rPr>
-          <w:t>https://skyline.ms/tutorials/DdaSearchMS1Filtering.zip</w:t>
+          <w:t>https://skyline.ms/tutorials/DdaSearchMs1Filtering.zip</w:t>
         </w:r>
       </w:hyperlink>
     </w:p>
@@ -861,23 +861,7 @@
         <w:t>options</w:t>
       </w:r>
       <w:r>
-        <w:t xml:space="preserve"> works on the output from DDA search engines (e.g. </w:t>
-      </w:r>
-      <w:proofErr w:type="spellStart"/>
-      <w:r>
-        <w:t>pepXML</w:t>
-      </w:r>
-      <w:proofErr w:type="spellEnd"/>
-      <w:r>
-        <w:t xml:space="preserve"> files from Comet, .</w:t>
-      </w:r>
-      <w:proofErr w:type="spellStart"/>
-      <w:r>
-        <w:t>dat</w:t>
-      </w:r>
-      <w:proofErr w:type="spellEnd"/>
-      <w:r>
-        <w:t xml:space="preserve"> from Mascot) and the </w:t>
+        <w:t xml:space="preserve"> works on the output from DDA search engines (e.g. pepXML files from Comet, .dat from Mascot) and the </w:t>
       </w:r>
       <w:r>
         <w:rPr>
@@ -910,31 +894,7 @@
         <w:t>option</w:t>
       </w:r>
       <w:r>
-        <w:t xml:space="preserve"> works on the raw data (e.g. RAW, WIFF, </w:t>
-      </w:r>
-      <w:proofErr w:type="gramStart"/>
-      <w:r>
-        <w:t>*.d</w:t>
-      </w:r>
-      <w:proofErr w:type="gramEnd"/>
-      <w:r>
-        <w:t xml:space="preserve">, </w:t>
-      </w:r>
-      <w:proofErr w:type="spellStart"/>
-      <w:r>
-        <w:t>mzML</w:t>
-      </w:r>
-      <w:proofErr w:type="spellEnd"/>
-      <w:r>
-        <w:t xml:space="preserve">, </w:t>
-      </w:r>
-      <w:proofErr w:type="spellStart"/>
-      <w:r>
-        <w:t>mzXML</w:t>
-      </w:r>
-      <w:proofErr w:type="spellEnd"/>
-      <w:r>
-        <w:t xml:space="preserve">). The mz5 files for this tutorial are centroided to make them faster to download than the </w:t>
+        <w:t xml:space="preserve"> works on the raw data (e.g. RAW, WIFF, *.d, mzML, mzXML). The mz5 files for this tutorial are centroided to make them faster to download than the </w:t>
       </w:r>
       <w:r>
         <w:t xml:space="preserve">original </w:t>
@@ -1394,15 +1354,7 @@
         <w:t>Edit Isotope Modification</w:t>
       </w:r>
       <w:r>
-        <w:t xml:space="preserve"> form, enter “Label:13C(6)15</w:t>
-      </w:r>
-      <w:proofErr w:type="gramStart"/>
-      <w:r>
-        <w:t>N(</w:t>
-      </w:r>
-      <w:proofErr w:type="gramEnd"/>
-      <w:r>
-        <w:t>2) (C-term K)”.</w:t>
+        <w:t xml:space="preserve"> form, enter “Label:13C(6)15N(2) (C-term K)”.</w:t>
       </w:r>
     </w:p>
     <w:p>
@@ -1424,15 +1376,7 @@
         <w:t>Name</w:t>
       </w:r>
       <w:r>
-        <w:t xml:space="preserve"> field and click the item with the same name. This will populate the specificity and composition fields from </w:t>
-      </w:r>
-      <w:proofErr w:type="spellStart"/>
-      <w:r>
-        <w:t>Unimod</w:t>
-      </w:r>
-      <w:proofErr w:type="spellEnd"/>
-      <w:r>
-        <w:t>.</w:t>
+        <w:t xml:space="preserve"> field and click the item with the same name. This will populate the specificity and composition fields from Unimod.</w:t>
       </w:r>
     </w:p>
     <w:p>
@@ -1579,15 +1523,7 @@
         <w:t>Edit Isotope Modification</w:t>
       </w:r>
       <w:r>
-        <w:t xml:space="preserve"> form, choose “Label:13C(6)15</w:t>
-      </w:r>
-      <w:proofErr w:type="gramStart"/>
-      <w:r>
-        <w:t>N(</w:t>
-      </w:r>
-      <w:proofErr w:type="gramEnd"/>
-      <w:r>
-        <w:t>4) (C-term R)”.</w:t>
+        <w:t xml:space="preserve"> form, choose “Label:13C(6)15N(4) (C-term R)”.</w:t>
       </w:r>
     </w:p>
     <w:p>
@@ -1793,15 +1729,7 @@
         <w:t xml:space="preserve">Add Modifications </w:t>
       </w:r>
       <w:r>
-        <w:t>list for the “Label:13C(6)15</w:t>
-      </w:r>
-      <w:proofErr w:type="gramStart"/>
-      <w:r>
-        <w:t>N(</w:t>
-      </w:r>
-      <w:proofErr w:type="gramEnd"/>
-      <w:r>
-        <w:t xml:space="preserve">2) (C-term K)” and </w:t>
+        <w:t xml:space="preserve">list for the “Label:13C(6)15N(2) (C-term K)” and </w:t>
       </w:r>
       <w:r>
         <w:rPr>
@@ -1983,15 +1911,7 @@
         <w:t>Name</w:t>
       </w:r>
       <w:r>
-        <w:t xml:space="preserve"> field and click the item with the same name. This will populate the specificity and composition fields from </w:t>
-      </w:r>
-      <w:proofErr w:type="spellStart"/>
-      <w:r>
-        <w:t>Unimod</w:t>
-      </w:r>
-      <w:proofErr w:type="spellEnd"/>
-      <w:r>
-        <w:t>.</w:t>
+        <w:t xml:space="preserve"> field and click the item with the same name. This will populate the specificity and composition fields from Unimod.</w:t>
       </w:r>
     </w:p>
     <w:p>
@@ -2912,15 +2832,7 @@
         <w:t xml:space="preserve"> checkbox</w:t>
       </w:r>
       <w:r>
-        <w:t xml:space="preserve"> (</w:t>
-      </w:r>
-      <w:proofErr w:type="gramStart"/>
-      <w:r>
-        <w:t>i.e.</w:t>
-      </w:r>
-      <w:proofErr w:type="gramEnd"/>
-      <w:r>
-        <w:t xml:space="preserve"> keep first </w:t>
+        <w:t xml:space="preserve"> (i.e. keep first </w:t>
       </w:r>
       <w:r>
         <w:t>the occurrence</w:t>
@@ -7290,6 +7202,7 @@
     <w:lsdException w:name="HTML Sample" w:semiHidden="1" w:unhideWhenUsed="1"/>
     <w:lsdException w:name="HTML Typewriter" w:semiHidden="1" w:unhideWhenUsed="1"/>
     <w:lsdException w:name="HTML Variable" w:semiHidden="1" w:unhideWhenUsed="1"/>
+    <w:lsdException w:name="Normal Table" w:semiHidden="1" w:unhideWhenUsed="1"/>
     <w:lsdException w:name="annotation subject" w:semiHidden="1" w:unhideWhenUsed="1"/>
     <w:lsdException w:name="No List" w:semiHidden="1" w:unhideWhenUsed="1"/>
     <w:lsdException w:name="Outline List 1" w:semiHidden="1" w:unhideWhenUsed="1"/>
@@ -7332,8 +7245,11 @@
     <w:lsdException w:name="Table Contemporary" w:semiHidden="1" w:unhideWhenUsed="1"/>
     <w:lsdException w:name="Table Elegant" w:semiHidden="1" w:unhideWhenUsed="1"/>
     <w:lsdException w:name="Table Professional" w:semiHidden="1" w:unhideWhenUsed="1"/>
+    <w:lsdException w:name="Table Subtle 1" w:semiHidden="1" w:unhideWhenUsed="1"/>
     <w:lsdException w:name="Table Subtle 2" w:semiHidden="1" w:unhideWhenUsed="1"/>
     <w:lsdException w:name="Table Web 1" w:semiHidden="1" w:unhideWhenUsed="1"/>
+    <w:lsdException w:name="Table Web 2" w:semiHidden="1" w:unhideWhenUsed="1"/>
+    <w:lsdException w:name="Table Web 3" w:semiHidden="1" w:unhideWhenUsed="1"/>
     <w:lsdException w:name="Balloon Text" w:semiHidden="1" w:unhideWhenUsed="1"/>
     <w:lsdException w:name="Table Grid" w:uiPriority="39"/>
     <w:lsdException w:name="Table Theme" w:semiHidden="1" w:unhideWhenUsed="1"/>
@@ -8047,6 +7963,29 @@
       <w:color w:val="4F81BD"/>
     </w:rPr>
   </w:style>
+  <w:style w:type="character" w:styleId="Hyperlink">
+    <w:name w:val="Hyperlink"/>
+    <w:basedOn w:val="DefaultParagraphFont"/>
+    <w:uiPriority w:val="99"/>
+    <w:unhideWhenUsed/>
+    <w:rsid w:val="00C93B42"/>
+    <w:rPr>
+      <w:color w:val="0563C1" w:themeColor="hyperlink"/>
+      <w:u w:val="single"/>
+    </w:rPr>
+  </w:style>
+  <w:style w:type="character" w:styleId="UnresolvedMention">
+    <w:name w:val="Unresolved Mention"/>
+    <w:basedOn w:val="DefaultParagraphFont"/>
+    <w:uiPriority w:val="99"/>
+    <w:semiHidden/>
+    <w:unhideWhenUsed/>
+    <w:rsid w:val="00C93B42"/>
+    <w:rPr>
+      <w:color w:val="605E5C"/>
+      <w:shd w:val="clear" w:color="auto" w:fill="E1DFDD"/>
+    </w:rPr>
+  </w:style>
 </w:styles>
 </file>
 

</xml_diff>

<commit_message>
- update necessary screenshots and keep tutorial using MS Amanda instead of MS Fragger
</commit_message>
<xml_diff>
--- a/pwiz_tools/Skyline/Documentation/Tutorials/Skyline MS1 DDA Search.docx
+++ b/pwiz_tools/Skyline/Documentation/Tutorials/Skyline MS1 DDA Search.docx
@@ -843,17 +843,27 @@
         <w:spacing w:before="240"/>
       </w:pPr>
       <w:r>
-        <w:t xml:space="preserve">The </w:t>
+        <w:t xml:space="preserve">In the </w:t>
       </w:r>
       <w:r>
         <w:rPr>
           <w:b/>
           <w:bCs/>
         </w:rPr>
-        <w:t>Search results (build library directly</w:t>
-      </w:r>
-      <w:r>
-        <w:t>)</w:t>
+        <w:t xml:space="preserve">Start from </w:t>
+      </w:r>
+      <w:r>
+        <w:t>dropdown list, t</w:t>
+      </w:r>
+      <w:r>
+        <w:t xml:space="preserve">he </w:t>
+      </w:r>
+      <w:r>
+        <w:rPr>
+          <w:b/>
+          <w:bCs/>
+        </w:rPr>
+        <w:t>Search results (build library directly)</w:t>
       </w:r>
       <w:r>
         <w:t xml:space="preserve"> </w:t>
@@ -862,99 +872,32 @@
         <w:t>option</w:t>
       </w:r>
       <w:r>
-        <w:t xml:space="preserve"> in the </w:t>
+        <w:t xml:space="preserve"> </w:t>
+      </w:r>
+      <w:r>
+        <w:t xml:space="preserve">works on the output from DDA search engines (e.g. pepXML files from Comet, .dat from Mascot) and the </w:t>
       </w:r>
       <w:r>
         <w:rPr>
           <w:b/>
           <w:bCs/>
         </w:rPr>
-        <w:t>Start from</w:t>
-      </w:r>
-      <w:r>
-        <w:rPr>
-          <w:b/>
-          <w:bCs/>
-        </w:rPr>
-        <w:t>:</w:t>
-      </w:r>
-      <w:r>
-        <w:rPr>
-          <w:b/>
-          <w:bCs/>
-        </w:rPr>
+        <w:t>DDA raw (search and build library)</w:t>
+      </w:r>
+      <w:r>
         <w:t xml:space="preserve"> </w:t>
       </w:r>
       <w:r>
-        <w:t xml:space="preserve">dropdown </w:t>
-      </w:r>
-      <w:r>
-        <w:t>list</w:t>
-      </w:r>
-      <w:r>
-        <w:t xml:space="preserve"> works on the output from DDA search engines (e.g. </w:t>
-      </w:r>
-      <w:proofErr w:type="spellStart"/>
-      <w:r>
-        <w:t>pepXML</w:t>
-      </w:r>
-      <w:proofErr w:type="spellEnd"/>
-      <w:r>
-        <w:t xml:space="preserve"> files from Comet, .</w:t>
-      </w:r>
-      <w:proofErr w:type="spellStart"/>
-      <w:r>
-        <w:t>dat</w:t>
-      </w:r>
-      <w:proofErr w:type="spellEnd"/>
-      <w:r>
-        <w:t xml:space="preserve"> from Mascot) and the </w:t>
-      </w:r>
-      <w:r>
-        <w:rPr>
-          <w:b/>
-          <w:bCs/>
-        </w:rPr>
-        <w:t>DDA raw (search and build library)</w:t>
-      </w:r>
-      <w:r>
-        <w:t xml:space="preserve"> </w:t>
-      </w:r>
-      <w:r>
         <w:t>option</w:t>
       </w:r>
       <w:r>
-        <w:t xml:space="preserve"> works on the raw data (e.g. RAW, WIFF, *.d, </w:t>
-      </w:r>
-      <w:proofErr w:type="spellStart"/>
-      <w:r>
-        <w:t>mzML</w:t>
-      </w:r>
-      <w:proofErr w:type="spellEnd"/>
-      <w:r>
-        <w:t xml:space="preserve">, </w:t>
-      </w:r>
-      <w:proofErr w:type="spellStart"/>
-      <w:r>
-        <w:t>mzXML</w:t>
-      </w:r>
-      <w:proofErr w:type="spellEnd"/>
-      <w:r>
-        <w:t xml:space="preserve">). The mz5 files for this tutorial are centroided to make them faster to download than the </w:t>
+        <w:t xml:space="preserve"> works on the raw data (e.g. RAW, WIFF, *.d, mzML, mzXML). The mz5 files for this tutorial are centroided to make them faster to download than the </w:t>
       </w:r>
       <w:r>
         <w:t xml:space="preserve">original </w:t>
       </w:r>
       <w:r>
-        <w:t xml:space="preserve">profile </w:t>
-      </w:r>
-      <w:proofErr w:type="spellStart"/>
-      <w:r>
-        <w:t>Thermo</w:t>
-      </w:r>
-      <w:proofErr w:type="spellEnd"/>
-      <w:r>
-        <w:t xml:space="preserve"> RAW files</w:t>
+        <w:t>profile Thermo RAW files</w:t>
       </w:r>
       <w:r>
         <w:t xml:space="preserve"> produced by the mass spectrometer</w:t>
@@ -977,27 +920,30 @@
         </w:numPr>
       </w:pPr>
       <w:r>
-        <w:t xml:space="preserve">Click </w:t>
-      </w:r>
-      <w:r>
-        <w:t xml:space="preserve">the </w:t>
+        <w:t xml:space="preserve">In the </w:t>
       </w:r>
       <w:r>
         <w:rPr>
           <w:b/>
           <w:bCs/>
         </w:rPr>
-        <w:t>Build</w:t>
+        <w:t xml:space="preserve">Start from </w:t>
+      </w:r>
+      <w:r>
+        <w:t>dropdown list, s</w:t>
+      </w:r>
+      <w:r>
+        <w:t xml:space="preserve">elect </w:t>
       </w:r>
       <w:r>
         <w:rPr>
           <w:b/>
           <w:bCs/>
         </w:rPr>
-        <w:t xml:space="preserve"> </w:t>
-      </w:r>
-      <w:r>
-        <w:t>radio option.</w:t>
+        <w:t>DDA raw (search and build library)</w:t>
+      </w:r>
+      <w:r>
+        <w:t>.</w:t>
       </w:r>
     </w:p>
     <w:p>
@@ -1009,47 +955,16 @@
         </w:numPr>
       </w:pPr>
       <w:r>
-        <w:t xml:space="preserve">Select </w:t>
-      </w:r>
-      <w:r>
-        <w:rPr>
-          <w:b/>
-          <w:bCs/>
-        </w:rPr>
-        <w:t>DDA raw (search and build library)</w:t>
-      </w:r>
-      <w:r>
-        <w:t xml:space="preserve"> from the </w:t>
-      </w:r>
-      <w:r>
-        <w:rPr>
-          <w:b/>
-          <w:bCs/>
-        </w:rPr>
-        <w:t>Start from</w:t>
-      </w:r>
-      <w:r>
-        <w:rPr>
-          <w:b/>
-          <w:bCs/>
-        </w:rPr>
-        <w:t>:</w:t>
-      </w:r>
-      <w:r>
-        <w:rPr>
-          <w:b/>
-          <w:bCs/>
-        </w:rPr>
-        <w:t xml:space="preserve"> </w:t>
-      </w:r>
-      <w:r>
-        <w:t xml:space="preserve">dropdown </w:t>
-      </w:r>
-      <w:r>
-        <w:t>list</w:t>
-      </w:r>
-      <w:r>
-        <w:t>.</w:t>
+        <w:t xml:space="preserve">Click the </w:t>
+      </w:r>
+      <w:r>
+        <w:rPr>
+          <w:b/>
+        </w:rPr>
+        <w:t>Add Files</w:t>
+      </w:r>
+      <w:r>
+        <w:t xml:space="preserve"> button.</w:t>
       </w:r>
     </w:p>
     <w:p>
@@ -1062,27 +977,6 @@
       </w:pPr>
       <w:r>
         <w:lastRenderedPageBreak/>
-        <w:t xml:space="preserve">Click the </w:t>
-      </w:r>
-      <w:r>
-        <w:rPr>
-          <w:b/>
-        </w:rPr>
-        <w:t>Add Files</w:t>
-      </w:r>
-      <w:r>
-        <w:t xml:space="preserve"> button.</w:t>
-      </w:r>
-    </w:p>
-    <w:p>
-      <w:pPr>
-        <w:pStyle w:val="ListParagraph"/>
-        <w:numPr>
-          <w:ilvl w:val="0"/>
-          <w:numId w:val="6"/>
-        </w:numPr>
-      </w:pPr>
-      <w:r>
         <w:t>Select all the mz5 files in the DdaSearchMS1Filtering folder you created for this tutorial.</w:t>
       </w:r>
     </w:p>
@@ -1460,15 +1354,7 @@
         <w:t>Name</w:t>
       </w:r>
       <w:r>
-        <w:t xml:space="preserve"> field and click the item with the same name. This will populate the specificity and composition fields from </w:t>
-      </w:r>
-      <w:proofErr w:type="spellStart"/>
-      <w:r>
-        <w:t>Unimod</w:t>
-      </w:r>
-      <w:proofErr w:type="spellEnd"/>
-      <w:r>
-        <w:t>.</w:t>
+        <w:t xml:space="preserve"> field and click the item with the same name. This will populate the specificity and composition fields from Unimod.</w:t>
       </w:r>
     </w:p>
     <w:p>
@@ -1972,15 +1858,7 @@
         <w:t>Name</w:t>
       </w:r>
       <w:r>
-        <w:t xml:space="preserve"> field and click the item with the same name. This will populate the specificity and composition fields from </w:t>
-      </w:r>
-      <w:proofErr w:type="spellStart"/>
-      <w:r>
-        <w:t>Unimod</w:t>
-      </w:r>
-      <w:proofErr w:type="spellEnd"/>
-      <w:r>
-        <w:t>.</w:t>
+        <w:t xml:space="preserve"> field and click the item with the same name. This will populate the specificity and composition fields from Unimod.</w:t>
       </w:r>
     </w:p>
     <w:p>
@@ -2397,10 +2275,10 @@
           <w:noProof/>
         </w:rPr>
         <w:drawing>
-          <wp:inline distT="0" distB="0" distL="0" distR="0" wp14:anchorId="28089E94" wp14:editId="6D0E42E8">
+          <wp:inline distT="0" distB="0" distL="0" distR="0" wp14:anchorId="1AEDD365" wp14:editId="30D3803E">
             <wp:extent cx="4572000" cy="5250779"/>
             <wp:effectExtent l="0" t="0" r="0" b="0"/>
-            <wp:docPr id="22" name="Picture 22" descr="Graphical user interface, text, application, email&#10;&#10;Description automatically generated"/>
+            <wp:docPr id="7" name="Picture 7" descr="Graphical user interface, text, application, email&#10;&#10;Description automatically generated"/>
             <wp:cNvGraphicFramePr>
               <a:graphicFrameLocks xmlns:a="http://schemas.openxmlformats.org/drawingml/2006/main" noChangeAspect="1"/>
             </wp:cNvGraphicFramePr>
@@ -2408,7 +2286,7 @@
               <a:graphicData uri="http://schemas.openxmlformats.org/drawingml/2006/picture">
                 <pic:pic xmlns:pic="http://schemas.openxmlformats.org/drawingml/2006/picture">
                   <pic:nvPicPr>
-                    <pic:cNvPr id="22" name="Picture 22" descr="Graphical user interface, text, application, email&#10;&#10;Description automatically generated"/>
+                    <pic:cNvPr id="7" name="Picture 7" descr="Graphical user interface, text, application, email&#10;&#10;Description automatically generated"/>
                     <pic:cNvPicPr/>
                   </pic:nvPicPr>
                   <pic:blipFill>
@@ -2771,10 +2649,10 @@
           <w:noProof/>
         </w:rPr>
         <w:drawing>
-          <wp:inline distT="0" distB="0" distL="0" distR="0" wp14:anchorId="5D718F0F" wp14:editId="688A0D1C">
+          <wp:inline distT="0" distB="0" distL="0" distR="0" wp14:anchorId="75E57E3C" wp14:editId="0028C221">
             <wp:extent cx="3810000" cy="6267450"/>
             <wp:effectExtent l="0" t="0" r="0" b="0"/>
-            <wp:docPr id="8" name="Picture 8" descr="Text&#10;&#10;Description automatically generated"/>
+            <wp:docPr id="4" name="Picture 4" descr="Text&#10;&#10;Description automatically generated"/>
             <wp:cNvGraphicFramePr>
               <a:graphicFrameLocks xmlns:a="http://schemas.openxmlformats.org/drawingml/2006/main" noChangeAspect="1"/>
             </wp:cNvGraphicFramePr>
@@ -2782,7 +2660,7 @@
               <a:graphicData uri="http://schemas.openxmlformats.org/drawingml/2006/picture">
                 <pic:pic xmlns:pic="http://schemas.openxmlformats.org/drawingml/2006/picture">
                   <pic:nvPicPr>
-                    <pic:cNvPr id="8" name="Picture 8" descr="Text&#10;&#10;Description automatically generated"/>
+                    <pic:cNvPr id="4" name="Picture 4" descr="Text&#10;&#10;Description automatically generated"/>
                     <pic:cNvPicPr/>
                   </pic:nvPicPr>
                   <pic:blipFill>
@@ -2850,10 +2728,10 @@
         </w:rPr>
         <w:lastRenderedPageBreak/>
         <w:drawing>
-          <wp:inline distT="0" distB="0" distL="0" distR="0" wp14:anchorId="65428340" wp14:editId="43B22277">
+          <wp:inline distT="0" distB="0" distL="0" distR="0" wp14:anchorId="1C008CD8" wp14:editId="5C280578">
             <wp:extent cx="4848225" cy="4362450"/>
             <wp:effectExtent l="0" t="0" r="9525" b="0"/>
-            <wp:docPr id="5" name="Picture 5" descr="Graphical user interface, table&#10;&#10;Description automatically generated"/>
+            <wp:docPr id="16" name="Picture 16" descr="Table&#10;&#10;Description automatically generated"/>
             <wp:cNvGraphicFramePr>
               <a:graphicFrameLocks xmlns:a="http://schemas.openxmlformats.org/drawingml/2006/main" noChangeAspect="1"/>
             </wp:cNvGraphicFramePr>
@@ -2861,7 +2739,7 @@
               <a:graphicData uri="http://schemas.openxmlformats.org/drawingml/2006/picture">
                 <pic:pic xmlns:pic="http://schemas.openxmlformats.org/drawingml/2006/picture">
                   <pic:nvPicPr>
-                    <pic:cNvPr id="5" name="Picture 5" descr="Graphical user interface, table&#10;&#10;Description automatically generated"/>
+                    <pic:cNvPr id="16" name="Picture 16" descr="Table&#10;&#10;Description automatically generated"/>
                     <pic:cNvPicPr/>
                   </pic:nvPicPr>
                   <pic:blipFill>
@@ -3290,10 +3168,10 @@
           <w:noProof/>
         </w:rPr>
         <w:drawing>
-          <wp:inline distT="0" distB="0" distL="0" distR="0" wp14:anchorId="14F33E1D" wp14:editId="34E4D884">
+          <wp:inline distT="0" distB="0" distL="0" distR="0" wp14:anchorId="46B59B43" wp14:editId="378E4325">
             <wp:extent cx="5943600" cy="3742055"/>
             <wp:effectExtent l="0" t="0" r="0" b="0"/>
-            <wp:docPr id="10" name="Picture 10" descr="Graphical user interface&#10;&#10;Description automatically generated"/>
+            <wp:docPr id="17" name="Picture 17" descr="Graphical user interface&#10;&#10;Description automatically generated"/>
             <wp:cNvGraphicFramePr>
               <a:graphicFrameLocks xmlns:a="http://schemas.openxmlformats.org/drawingml/2006/main" noChangeAspect="1"/>
             </wp:cNvGraphicFramePr>
@@ -3301,7 +3179,7 @@
               <a:graphicData uri="http://schemas.openxmlformats.org/drawingml/2006/picture">
                 <pic:pic xmlns:pic="http://schemas.openxmlformats.org/drawingml/2006/picture">
                   <pic:nvPicPr>
-                    <pic:cNvPr id="10" name="Picture 10" descr="Graphical user interface&#10;&#10;Description automatically generated"/>
+                    <pic:cNvPr id="17" name="Picture 17" descr="Graphical user interface&#10;&#10;Description automatically generated"/>
                     <pic:cNvPicPr/>
                   </pic:nvPicPr>
                   <pic:blipFill>
@@ -3480,13 +3358,12 @@
       <w:r>
         <w:rPr>
           <w:noProof/>
-          <w:lang w:eastAsia="en-US" w:bidi="ar-SA"/>
         </w:rPr>
         <w:drawing>
-          <wp:inline distT="0" distB="0" distL="0" distR="0" wp14:anchorId="267C7ACE" wp14:editId="107FFD91">
+          <wp:inline distT="0" distB="0" distL="0" distR="0" wp14:anchorId="5C8B0018" wp14:editId="5B8F7DF2">
             <wp:extent cx="5562600" cy="4114800"/>
             <wp:effectExtent l="0" t="0" r="0" b="0"/>
-            <wp:docPr id="42" name="Picture 42"/>
+            <wp:docPr id="18" name="Picture 18" descr="Chart, bar chart&#10;&#10;Description automatically generated"/>
             <wp:cNvGraphicFramePr>
               <a:graphicFrameLocks xmlns:a="http://schemas.openxmlformats.org/drawingml/2006/main" noChangeAspect="1"/>
             </wp:cNvGraphicFramePr>
@@ -3494,7 +3371,7 @@
               <a:graphicData uri="http://schemas.openxmlformats.org/drawingml/2006/picture">
                 <pic:pic xmlns:pic="http://schemas.openxmlformats.org/drawingml/2006/picture">
                   <pic:nvPicPr>
-                    <pic:cNvPr id="1" name=""/>
+                    <pic:cNvPr id="18" name="Picture 18" descr="Chart, bar chart&#10;&#10;Description automatically generated"/>
                     <pic:cNvPicPr/>
                   </pic:nvPicPr>
                   <pic:blipFill>
@@ -3746,10 +3623,10 @@
           <w:noProof/>
         </w:rPr>
         <w:drawing>
-          <wp:inline distT="0" distB="0" distL="0" distR="0" wp14:anchorId="58992ADA" wp14:editId="6E547FA4">
+          <wp:inline distT="0" distB="0" distL="0" distR="0" wp14:anchorId="183EB8B1" wp14:editId="21D883A7">
             <wp:extent cx="5943600" cy="3742055"/>
             <wp:effectExtent l="0" t="0" r="0" b="0"/>
-            <wp:docPr id="11" name="Picture 11" descr="Graphical user interface, application, Word&#10;&#10;Description automatically generated"/>
+            <wp:docPr id="29" name="Picture 29" descr="Graphical user interface, application, Word&#10;&#10;Description automatically generated"/>
             <wp:cNvGraphicFramePr>
               <a:graphicFrameLocks xmlns:a="http://schemas.openxmlformats.org/drawingml/2006/main" noChangeAspect="1"/>
             </wp:cNvGraphicFramePr>
@@ -3757,7 +3634,7 @@
               <a:graphicData uri="http://schemas.openxmlformats.org/drawingml/2006/picture">
                 <pic:pic xmlns:pic="http://schemas.openxmlformats.org/drawingml/2006/picture">
                   <pic:nvPicPr>
-                    <pic:cNvPr id="11" name="Picture 11" descr="Graphical user interface, application, Word&#10;&#10;Description automatically generated"/>
+                    <pic:cNvPr id="29" name="Picture 29" descr="Graphical user interface, application, Word&#10;&#10;Description automatically generated"/>
                     <pic:cNvPicPr/>
                   </pic:nvPicPr>
                   <pic:blipFill>

</xml_diff>

<commit_message>
- fix tutorials that use Run Peptide Search and update screenshots
</commit_message>
<xml_diff>
--- a/pwiz_tools/Skyline/Documentation/Tutorials/Skyline MS1 DDA Search.docx
+++ b/pwiz_tools/Skyline/Documentation/Tutorials/Skyline MS1 DDA Search.docx
@@ -1,6 +1,6 @@
 
 <file path=word/document.xml><?xml version="1.0" encoding="utf-8"?>
-<w:document xmlns:wpc="http://schemas.microsoft.com/office/word/2010/wordprocessingCanvas" xmlns:cx="http://schemas.microsoft.com/office/drawing/2014/chartex" xmlns:cx1="http://schemas.microsoft.com/office/drawing/2015/9/8/chartex" xmlns:cx2="http://schemas.microsoft.com/office/drawing/2015/10/21/chartex" xmlns:cx3="http://schemas.microsoft.com/office/drawing/2016/5/9/chartex" xmlns:cx4="http://schemas.microsoft.com/office/drawing/2016/5/10/chartex" xmlns:cx5="http://schemas.microsoft.com/office/drawing/2016/5/11/chartex" xmlns:cx6="http://schemas.microsoft.com/office/drawing/2016/5/12/chartex" xmlns:cx7="http://schemas.microsoft.com/office/drawing/2016/5/13/chartex" xmlns:cx8="http://schemas.microsoft.com/office/drawing/2016/5/14/chartex" xmlns:mc="http://schemas.openxmlformats.org/markup-compatibility/2006" xmlns:aink="http://schemas.microsoft.com/office/drawing/2016/ink" xmlns:am3d="http://schemas.microsoft.com/office/drawing/2017/model3d" xmlns:o="urn:schemas-microsoft-com:office:office" xmlns:oel="http://schemas.microsoft.com/office/2019/extlst" xmlns:r="http://schemas.openxmlformats.org/officeDocument/2006/relationships" xmlns:m="http://schemas.openxmlformats.org/officeDocument/2006/math" xmlns:v="urn:schemas-microsoft-com:vml" xmlns:wp14="http://schemas.microsoft.com/office/word/2010/wordprocessingDrawing" xmlns:wp="http://schemas.openxmlformats.org/drawingml/2006/wordprocessingDrawing" xmlns:w10="urn:schemas-microsoft-com:office:word" xmlns:w="http://schemas.openxmlformats.org/wordprocessingml/2006/main" xmlns:w14="http://schemas.microsoft.com/office/word/2010/wordml" xmlns:w15="http://schemas.microsoft.com/office/word/2012/wordml" xmlns:w16cex="http://schemas.microsoft.com/office/word/2018/wordml/cex" xmlns:w16cid="http://schemas.microsoft.com/office/word/2016/wordml/cid" xmlns:w16="http://schemas.microsoft.com/office/word/2018/wordml" xmlns:w16sdtdh="http://schemas.microsoft.com/office/word/2020/wordml/sdtdatahash" xmlns:w16se="http://schemas.microsoft.com/office/word/2015/wordml/symex" xmlns:wpg="http://schemas.microsoft.com/office/word/2010/wordprocessingGroup" xmlns:wpi="http://schemas.microsoft.com/office/word/2010/wordprocessingInk" xmlns:wne="http://schemas.microsoft.com/office/word/2006/wordml" xmlns:wps="http://schemas.microsoft.com/office/word/2010/wordprocessingShape" mc:Ignorable="w14 w15 w16se w16cid w16 w16cex w16sdtdh wp14">
+<w:document xmlns:wpc="http://schemas.microsoft.com/office/word/2010/wordprocessingCanvas" xmlns:cx="http://schemas.microsoft.com/office/drawing/2014/chartex" xmlns:cx1="http://schemas.microsoft.com/office/drawing/2015/9/8/chartex" xmlns:cx2="http://schemas.microsoft.com/office/drawing/2015/10/21/chartex" xmlns:cx3="http://schemas.microsoft.com/office/drawing/2016/5/9/chartex" xmlns:cx4="http://schemas.microsoft.com/office/drawing/2016/5/10/chartex" xmlns:cx5="http://schemas.microsoft.com/office/drawing/2016/5/11/chartex" xmlns:cx6="http://schemas.microsoft.com/office/drawing/2016/5/12/chartex" xmlns:cx7="http://schemas.microsoft.com/office/drawing/2016/5/13/chartex" xmlns:cx8="http://schemas.microsoft.com/office/drawing/2016/5/14/chartex" xmlns:mc="http://schemas.openxmlformats.org/markup-compatibility/2006" xmlns:aink="http://schemas.microsoft.com/office/drawing/2016/ink" xmlns:am3d="http://schemas.microsoft.com/office/drawing/2017/model3d" xmlns:o="urn:schemas-microsoft-com:office:office" xmlns:oel="http://schemas.microsoft.com/office/2019/extlst" xmlns:r="http://schemas.openxmlformats.org/officeDocument/2006/relationships" xmlns:m="http://schemas.openxmlformats.org/officeDocument/2006/math" xmlns:v="urn:schemas-microsoft-com:vml" xmlns:wp14="http://schemas.microsoft.com/office/word/2010/wordprocessingDrawing" xmlns:wp="http://schemas.openxmlformats.org/drawingml/2006/wordprocessingDrawing" xmlns:w10="urn:schemas-microsoft-com:office:word" xmlns:w="http://schemas.openxmlformats.org/wordprocessingml/2006/main" xmlns:w14="http://schemas.microsoft.com/office/word/2010/wordml" xmlns:w15="http://schemas.microsoft.com/office/word/2012/wordml" xmlns:w16cex="http://schemas.microsoft.com/office/word/2018/wordml/cex" xmlns:w16cid="http://schemas.microsoft.com/office/word/2016/wordml/cid" xmlns:w16="http://schemas.microsoft.com/office/word/2018/wordml" xmlns:w16du="http://schemas.microsoft.com/office/word/2023/wordml/word16du" xmlns:w16sdtdh="http://schemas.microsoft.com/office/word/2020/wordml/sdtdatahash" xmlns:w16se="http://schemas.microsoft.com/office/word/2015/wordml/symex" xmlns:wpg="http://schemas.microsoft.com/office/word/2010/wordprocessingGroup" xmlns:wpi="http://schemas.microsoft.com/office/word/2010/wordprocessingInk" xmlns:wne="http://schemas.microsoft.com/office/word/2006/wordml" xmlns:wps="http://schemas.microsoft.com/office/word/2010/wordprocessingShape" mc:Ignorable="w14 w15 w16se w16cid w16 w16cex w16sdtdh w16du wp14">
   <w:body>
     <w:p>
       <w:pPr>
@@ -739,7 +739,13 @@
         <w:rPr>
           <w:b/>
         </w:rPr>
-        <w:t>Import Peptide Search</w:t>
+        <w:t>Run</w:t>
+      </w:r>
+      <w:r>
+        <w:rPr>
+          <w:b/>
+        </w:rPr>
+        <w:t xml:space="preserve"> Peptide Search</w:t>
       </w:r>
       <w:r>
         <w:t xml:space="preserve"> wizard as follows:</w:t>
@@ -769,7 +775,7 @@
         <w:rPr>
           <w:b/>
         </w:rPr>
-        <w:t>Import</w:t>
+        <w:t>Search</w:t>
       </w:r>
       <w:r>
         <w:t xml:space="preserve"> and click </w:t>
@@ -778,7 +784,13 @@
         <w:rPr>
           <w:b/>
         </w:rPr>
-        <w:t>Peptide Search</w:t>
+        <w:t>Run P</w:t>
+      </w:r>
+      <w:r>
+        <w:rPr>
+          <w:b/>
+        </w:rPr>
+        <w:t>eptide Search</w:t>
       </w:r>
       <w:r>
         <w:t>.</w:t>
@@ -802,10 +814,10 @@
           <w:noProof/>
         </w:rPr>
         <w:drawing>
-          <wp:inline distT="0" distB="0" distL="0" distR="0" wp14:anchorId="4BAD97EE" wp14:editId="7288FA4E">
+          <wp:inline distT="0" distB="0" distL="0" distR="0" wp14:anchorId="690544BE" wp14:editId="78CABB97">
             <wp:extent cx="4572000" cy="5250779"/>
             <wp:effectExtent l="0" t="0" r="0" b="0"/>
-            <wp:docPr id="6" name="Picture 6" descr="Graphical user interface, text, application&#10;&#10;Description automatically generated"/>
+            <wp:docPr id="1578338347" name="Picture 1" descr="A screenshot of a computer&#10;&#10;Description automatically generated"/>
             <wp:cNvGraphicFramePr>
               <a:graphicFrameLocks xmlns:a="http://schemas.openxmlformats.org/drawingml/2006/main" noChangeAspect="1"/>
             </wp:cNvGraphicFramePr>
@@ -813,7 +825,7 @@
               <a:graphicData uri="http://schemas.openxmlformats.org/drawingml/2006/picture">
                 <pic:pic xmlns:pic="http://schemas.openxmlformats.org/drawingml/2006/picture">
                   <pic:nvPicPr>
-                    <pic:cNvPr id="6" name="Picture 6" descr="Graphical user interface, text, application&#10;&#10;Description automatically generated"/>
+                    <pic:cNvPr id="1578338347" name="Picture 1" descr="A screenshot of a computer&#10;&#10;Description automatically generated"/>
                     <pic:cNvPicPr/>
                   </pic:nvPicPr>
                   <pic:blipFill>
@@ -1018,10 +1030,10 @@
           <w:noProof/>
         </w:rPr>
         <w:drawing>
-          <wp:inline distT="0" distB="0" distL="0" distR="0" wp14:anchorId="1B566E6F" wp14:editId="098957E8">
+          <wp:inline distT="0" distB="0" distL="0" distR="0" wp14:anchorId="0C39E382" wp14:editId="64DF8661">
             <wp:extent cx="4572000" cy="5250779"/>
             <wp:effectExtent l="0" t="0" r="0" b="0"/>
-            <wp:docPr id="12" name="Picture 12" descr="Graphical user interface, text, application, email&#10;&#10;Description automatically generated"/>
+            <wp:docPr id="1201520622" name="Picture 1" descr="A screenshot of a computer&#10;&#10;Description automatically generated"/>
             <wp:cNvGraphicFramePr>
               <a:graphicFrameLocks xmlns:a="http://schemas.openxmlformats.org/drawingml/2006/main" noChangeAspect="1"/>
             </wp:cNvGraphicFramePr>
@@ -1029,7 +1041,7 @@
               <a:graphicData uri="http://schemas.openxmlformats.org/drawingml/2006/picture">
                 <pic:pic xmlns:pic="http://schemas.openxmlformats.org/drawingml/2006/picture">
                   <pic:nvPicPr>
-                    <pic:cNvPr id="12" name="Picture 12" descr="Graphical user interface, text, application, email&#10;&#10;Description automatically generated"/>
+                    <pic:cNvPr id="1201520622" name="Picture 1" descr="A screenshot of a computer&#10;&#10;Description automatically generated"/>
                     <pic:cNvPicPr/>
                   </pic:nvPicPr>
                   <pic:blipFill>
@@ -1187,10 +1199,10 @@
           <w:noProof/>
         </w:rPr>
         <w:drawing>
-          <wp:inline distT="0" distB="0" distL="0" distR="0" wp14:anchorId="1F972015" wp14:editId="019B30B7">
+          <wp:inline distT="0" distB="0" distL="0" distR="0" wp14:anchorId="7E2E9F1C" wp14:editId="3A9315EF">
             <wp:extent cx="4572000" cy="5250779"/>
             <wp:effectExtent l="0" t="0" r="0" b="0"/>
-            <wp:docPr id="13" name="Picture 13" descr="Graphical user interface, text, application&#10;&#10;Description automatically generated"/>
+            <wp:docPr id="1603363575" name="Picture 1" descr="A screenshot of a computer&#10;&#10;Description automatically generated"/>
             <wp:cNvGraphicFramePr>
               <a:graphicFrameLocks xmlns:a="http://schemas.openxmlformats.org/drawingml/2006/main" noChangeAspect="1"/>
             </wp:cNvGraphicFramePr>
@@ -1198,7 +1210,7 @@
               <a:graphicData uri="http://schemas.openxmlformats.org/drawingml/2006/picture">
                 <pic:pic xmlns:pic="http://schemas.openxmlformats.org/drawingml/2006/picture">
                   <pic:nvPicPr>
-                    <pic:cNvPr id="13" name="Picture 13" descr="Graphical user interface, text, application&#10;&#10;Description automatically generated"/>
+                    <pic:cNvPr id="1603363575" name="Picture 1" descr="A screenshot of a computer&#10;&#10;Description automatically generated"/>
                     <pic:cNvPicPr/>
                   </pic:nvPicPr>
                   <pic:blipFill>
@@ -1985,10 +1997,10 @@
           <w:noProof/>
         </w:rPr>
         <w:drawing>
-          <wp:inline distT="0" distB="0" distL="0" distR="0" wp14:anchorId="71872EEE" wp14:editId="593792FF">
+          <wp:inline distT="0" distB="0" distL="0" distR="0" wp14:anchorId="6133C05A" wp14:editId="69F63A71">
             <wp:extent cx="4572000" cy="5250779"/>
             <wp:effectExtent l="0" t="0" r="0" b="0"/>
-            <wp:docPr id="19" name="Picture 19" descr="Graphical user interface&#10;&#10;Description automatically generated with medium confidence"/>
+            <wp:docPr id="1913019281" name="Picture 1" descr="A screenshot of a computer&#10;&#10;Description automatically generated"/>
             <wp:cNvGraphicFramePr>
               <a:graphicFrameLocks xmlns:a="http://schemas.openxmlformats.org/drawingml/2006/main" noChangeAspect="1"/>
             </wp:cNvGraphicFramePr>
@@ -1996,7 +2008,7 @@
               <a:graphicData uri="http://schemas.openxmlformats.org/drawingml/2006/picture">
                 <pic:pic xmlns:pic="http://schemas.openxmlformats.org/drawingml/2006/picture">
                   <pic:nvPicPr>
-                    <pic:cNvPr id="19" name="Picture 19" descr="Graphical user interface&#10;&#10;Description automatically generated with medium confidence"/>
+                    <pic:cNvPr id="1913019281" name="Picture 1" descr="A screenshot of a computer&#10;&#10;Description automatically generated"/>
                     <pic:cNvPicPr/>
                   </pic:nvPicPr>
                   <pic:blipFill>
@@ -2097,10 +2109,10 @@
           <w:noProof/>
         </w:rPr>
         <w:drawing>
-          <wp:inline distT="0" distB="0" distL="0" distR="0" wp14:anchorId="68774647" wp14:editId="261DFBE8">
+          <wp:inline distT="0" distB="0" distL="0" distR="0" wp14:anchorId="6C90072F" wp14:editId="337371B0">
             <wp:extent cx="4572000" cy="5250779"/>
             <wp:effectExtent l="0" t="0" r="0" b="0"/>
-            <wp:docPr id="20" name="Picture 20" descr="Graphical user interface, application&#10;&#10;Description automatically generated"/>
+            <wp:docPr id="1232933916" name="Picture 1" descr="A screenshot of a computer screen&#10;&#10;Description automatically generated"/>
             <wp:cNvGraphicFramePr>
               <a:graphicFrameLocks xmlns:a="http://schemas.openxmlformats.org/drawingml/2006/main" noChangeAspect="1"/>
             </wp:cNvGraphicFramePr>
@@ -2108,7 +2120,7 @@
               <a:graphicData uri="http://schemas.openxmlformats.org/drawingml/2006/picture">
                 <pic:pic xmlns:pic="http://schemas.openxmlformats.org/drawingml/2006/picture">
                   <pic:nvPicPr>
-                    <pic:cNvPr id="20" name="Picture 20" descr="Graphical user interface, application&#10;&#10;Description automatically generated"/>
+                    <pic:cNvPr id="1232933916" name="Picture 1" descr="A screenshot of a computer screen&#10;&#10;Description automatically generated"/>
                     <pic:cNvPicPr/>
                   </pic:nvPicPr>
                   <pic:blipFill>
@@ -2275,10 +2287,10 @@
           <w:noProof/>
         </w:rPr>
         <w:drawing>
-          <wp:inline distT="0" distB="0" distL="0" distR="0" wp14:anchorId="1AEDD365" wp14:editId="30D3803E">
+          <wp:inline distT="0" distB="0" distL="0" distR="0" wp14:anchorId="024D1AA3" wp14:editId="304920BD">
             <wp:extent cx="4572000" cy="5250779"/>
             <wp:effectExtent l="0" t="0" r="0" b="0"/>
-            <wp:docPr id="7" name="Picture 7" descr="Graphical user interface, text, application, email&#10;&#10;Description automatically generated"/>
+            <wp:docPr id="1211024787" name="Picture 1" descr="A screenshot of a computer&#10;&#10;Description automatically generated"/>
             <wp:cNvGraphicFramePr>
               <a:graphicFrameLocks xmlns:a="http://schemas.openxmlformats.org/drawingml/2006/main" noChangeAspect="1"/>
             </wp:cNvGraphicFramePr>
@@ -2286,7 +2298,7 @@
               <a:graphicData uri="http://schemas.openxmlformats.org/drawingml/2006/picture">
                 <pic:pic xmlns:pic="http://schemas.openxmlformats.org/drawingml/2006/picture">
                   <pic:nvPicPr>
-                    <pic:cNvPr id="7" name="Picture 7" descr="Graphical user interface, text, application, email&#10;&#10;Description automatically generated"/>
+                    <pic:cNvPr id="1211024787" name="Picture 1" descr="A screenshot of a computer&#10;&#10;Description automatically generated"/>
                     <pic:cNvPicPr/>
                   </pic:nvPicPr>
                   <pic:blipFill>
@@ -2457,10 +2469,10 @@
           <w:noProof/>
         </w:rPr>
         <w:drawing>
-          <wp:inline distT="0" distB="0" distL="0" distR="0" wp14:anchorId="38397B23" wp14:editId="604B93E2">
+          <wp:inline distT="0" distB="0" distL="0" distR="0" wp14:anchorId="1D20B585" wp14:editId="4D693540">
             <wp:extent cx="4572000" cy="5250779"/>
             <wp:effectExtent l="0" t="0" r="0" b="0"/>
-            <wp:docPr id="23" name="Picture 23" descr="Graphical user interface&#10;&#10;Description automatically generated"/>
+            <wp:docPr id="752259806" name="Picture 1" descr="A screenshot of a computer&#10;&#10;Description automatically generated"/>
             <wp:cNvGraphicFramePr>
               <a:graphicFrameLocks xmlns:a="http://schemas.openxmlformats.org/drawingml/2006/main" noChangeAspect="1"/>
             </wp:cNvGraphicFramePr>
@@ -2468,7 +2480,7 @@
               <a:graphicData uri="http://schemas.openxmlformats.org/drawingml/2006/picture">
                 <pic:pic xmlns:pic="http://schemas.openxmlformats.org/drawingml/2006/picture">
                   <pic:nvPicPr>
-                    <pic:cNvPr id="23" name="Picture 23" descr="Graphical user interface&#10;&#10;Description automatically generated"/>
+                    <pic:cNvPr id="752259806" name="Picture 1" descr="A screenshot of a computer&#10;&#10;Description automatically generated"/>
                     <pic:cNvPicPr/>
                   </pic:nvPicPr>
                   <pic:blipFill>
@@ -2560,10 +2572,10 @@
           <w:noProof/>
         </w:rPr>
         <w:drawing>
-          <wp:inline distT="0" distB="0" distL="0" distR="0" wp14:anchorId="5069D4D0" wp14:editId="5862FF2B">
+          <wp:inline distT="0" distB="0" distL="0" distR="0" wp14:anchorId="749227DC" wp14:editId="71114FF0">
             <wp:extent cx="4572000" cy="5250779"/>
             <wp:effectExtent l="0" t="0" r="0" b="0"/>
-            <wp:docPr id="25" name="Picture 25" descr="Graphical user interface, text&#10;&#10;Description automatically generated"/>
+            <wp:docPr id="778231617" name="Picture 1" descr="A screenshot of a computer&#10;&#10;Description automatically generated"/>
             <wp:cNvGraphicFramePr>
               <a:graphicFrameLocks xmlns:a="http://schemas.openxmlformats.org/drawingml/2006/main" noChangeAspect="1"/>
             </wp:cNvGraphicFramePr>
@@ -2571,7 +2583,7 @@
               <a:graphicData uri="http://schemas.openxmlformats.org/drawingml/2006/picture">
                 <pic:pic xmlns:pic="http://schemas.openxmlformats.org/drawingml/2006/picture">
                   <pic:nvPicPr>
-                    <pic:cNvPr id="25" name="Picture 25" descr="Graphical user interface, text&#10;&#10;Description automatically generated"/>
+                    <pic:cNvPr id="778231617" name="Picture 1" descr="A screenshot of a computer&#10;&#10;Description automatically generated"/>
                     <pic:cNvPicPr/>
                   </pic:nvPicPr>
                   <pic:blipFill>
@@ -3695,7 +3707,7 @@
 </file>
 
 <file path=word/endnotes.xml><?xml version="1.0" encoding="utf-8"?>
-<w:endnotes xmlns:wpc="http://schemas.microsoft.com/office/word/2010/wordprocessingCanvas" xmlns:cx="http://schemas.microsoft.com/office/drawing/2014/chartex" xmlns:cx1="http://schemas.microsoft.com/office/drawing/2015/9/8/chartex" xmlns:cx2="http://schemas.microsoft.com/office/drawing/2015/10/21/chartex" xmlns:cx3="http://schemas.microsoft.com/office/drawing/2016/5/9/chartex" xmlns:cx4="http://schemas.microsoft.com/office/drawing/2016/5/10/chartex" xmlns:cx5="http://schemas.microsoft.com/office/drawing/2016/5/11/chartex" xmlns:cx6="http://schemas.microsoft.com/office/drawing/2016/5/12/chartex" xmlns:cx7="http://schemas.microsoft.com/office/drawing/2016/5/13/chartex" xmlns:cx8="http://schemas.microsoft.com/office/drawing/2016/5/14/chartex" xmlns:mc="http://schemas.openxmlformats.org/markup-compatibility/2006" xmlns:aink="http://schemas.microsoft.com/office/drawing/2016/ink" xmlns:am3d="http://schemas.microsoft.com/office/drawing/2017/model3d" xmlns:o="urn:schemas-microsoft-com:office:office" xmlns:oel="http://schemas.microsoft.com/office/2019/extlst" xmlns:r="http://schemas.openxmlformats.org/officeDocument/2006/relationships" xmlns:m="http://schemas.openxmlformats.org/officeDocument/2006/math" xmlns:v="urn:schemas-microsoft-com:vml" xmlns:wp14="http://schemas.microsoft.com/office/word/2010/wordprocessingDrawing" xmlns:wp="http://schemas.openxmlformats.org/drawingml/2006/wordprocessingDrawing" xmlns:w10="urn:schemas-microsoft-com:office:word" xmlns:w="http://schemas.openxmlformats.org/wordprocessingml/2006/main" xmlns:w14="http://schemas.microsoft.com/office/word/2010/wordml" xmlns:w15="http://schemas.microsoft.com/office/word/2012/wordml" xmlns:w16cex="http://schemas.microsoft.com/office/word/2018/wordml/cex" xmlns:w16cid="http://schemas.microsoft.com/office/word/2016/wordml/cid" xmlns:w16="http://schemas.microsoft.com/office/word/2018/wordml" xmlns:w16sdtdh="http://schemas.microsoft.com/office/word/2020/wordml/sdtdatahash" xmlns:w16se="http://schemas.microsoft.com/office/word/2015/wordml/symex" xmlns:wpg="http://schemas.microsoft.com/office/word/2010/wordprocessingGroup" xmlns:wpi="http://schemas.microsoft.com/office/word/2010/wordprocessingInk" xmlns:wne="http://schemas.microsoft.com/office/word/2006/wordml" xmlns:wps="http://schemas.microsoft.com/office/word/2010/wordprocessingShape" mc:Ignorable="w14 w15 w16se w16cid w16 w16cex w16sdtdh wp14">
+<w:endnotes xmlns:wpc="http://schemas.microsoft.com/office/word/2010/wordprocessingCanvas" xmlns:cx="http://schemas.microsoft.com/office/drawing/2014/chartex" xmlns:cx1="http://schemas.microsoft.com/office/drawing/2015/9/8/chartex" xmlns:cx2="http://schemas.microsoft.com/office/drawing/2015/10/21/chartex" xmlns:cx3="http://schemas.microsoft.com/office/drawing/2016/5/9/chartex" xmlns:cx4="http://schemas.microsoft.com/office/drawing/2016/5/10/chartex" xmlns:cx5="http://schemas.microsoft.com/office/drawing/2016/5/11/chartex" xmlns:cx6="http://schemas.microsoft.com/office/drawing/2016/5/12/chartex" xmlns:cx7="http://schemas.microsoft.com/office/drawing/2016/5/13/chartex" xmlns:cx8="http://schemas.microsoft.com/office/drawing/2016/5/14/chartex" xmlns:mc="http://schemas.openxmlformats.org/markup-compatibility/2006" xmlns:aink="http://schemas.microsoft.com/office/drawing/2016/ink" xmlns:am3d="http://schemas.microsoft.com/office/drawing/2017/model3d" xmlns:o="urn:schemas-microsoft-com:office:office" xmlns:oel="http://schemas.microsoft.com/office/2019/extlst" xmlns:r="http://schemas.openxmlformats.org/officeDocument/2006/relationships" xmlns:m="http://schemas.openxmlformats.org/officeDocument/2006/math" xmlns:v="urn:schemas-microsoft-com:vml" xmlns:wp14="http://schemas.microsoft.com/office/word/2010/wordprocessingDrawing" xmlns:wp="http://schemas.openxmlformats.org/drawingml/2006/wordprocessingDrawing" xmlns:w10="urn:schemas-microsoft-com:office:word" xmlns:w="http://schemas.openxmlformats.org/wordprocessingml/2006/main" xmlns:w14="http://schemas.microsoft.com/office/word/2010/wordml" xmlns:w15="http://schemas.microsoft.com/office/word/2012/wordml" xmlns:w16cex="http://schemas.microsoft.com/office/word/2018/wordml/cex" xmlns:w16cid="http://schemas.microsoft.com/office/word/2016/wordml/cid" xmlns:w16="http://schemas.microsoft.com/office/word/2018/wordml" xmlns:w16du="http://schemas.microsoft.com/office/word/2023/wordml/word16du" xmlns:w16sdtdh="http://schemas.microsoft.com/office/word/2020/wordml/sdtdatahash" xmlns:w16se="http://schemas.microsoft.com/office/word/2015/wordml/symex" xmlns:wpg="http://schemas.microsoft.com/office/word/2010/wordprocessingGroup" xmlns:wpi="http://schemas.microsoft.com/office/word/2010/wordprocessingInk" xmlns:wne="http://schemas.microsoft.com/office/word/2006/wordml" xmlns:wps="http://schemas.microsoft.com/office/word/2010/wordprocessingShape" mc:Ignorable="w14 w15 w16se w16cid w16 w16cex w16sdtdh w16du wp14">
   <w:endnote w:type="separator" w:id="-1">
     <w:p>
       <w:pPr>
@@ -3720,7 +3732,7 @@
 </file>
 
 <file path=word/footer1.xml><?xml version="1.0" encoding="utf-8"?>
-<w:ftr xmlns:wpc="http://schemas.microsoft.com/office/word/2010/wordprocessingCanvas" xmlns:cx="http://schemas.microsoft.com/office/drawing/2014/chartex" xmlns:cx1="http://schemas.microsoft.com/office/drawing/2015/9/8/chartex" xmlns:cx2="http://schemas.microsoft.com/office/drawing/2015/10/21/chartex" xmlns:cx3="http://schemas.microsoft.com/office/drawing/2016/5/9/chartex" xmlns:cx4="http://schemas.microsoft.com/office/drawing/2016/5/10/chartex" xmlns:cx5="http://schemas.microsoft.com/office/drawing/2016/5/11/chartex" xmlns:cx6="http://schemas.microsoft.com/office/drawing/2016/5/12/chartex" xmlns:cx7="http://schemas.microsoft.com/office/drawing/2016/5/13/chartex" xmlns:cx8="http://schemas.microsoft.com/office/drawing/2016/5/14/chartex" xmlns:mc="http://schemas.openxmlformats.org/markup-compatibility/2006" xmlns:aink="http://schemas.microsoft.com/office/drawing/2016/ink" xmlns:am3d="http://schemas.microsoft.com/office/drawing/2017/model3d" xmlns:o="urn:schemas-microsoft-com:office:office" xmlns:oel="http://schemas.microsoft.com/office/2019/extlst" xmlns:r="http://schemas.openxmlformats.org/officeDocument/2006/relationships" xmlns:m="http://schemas.openxmlformats.org/officeDocument/2006/math" xmlns:v="urn:schemas-microsoft-com:vml" xmlns:wp14="http://schemas.microsoft.com/office/word/2010/wordprocessingDrawing" xmlns:wp="http://schemas.openxmlformats.org/drawingml/2006/wordprocessingDrawing" xmlns:w10="urn:schemas-microsoft-com:office:word" xmlns:w="http://schemas.openxmlformats.org/wordprocessingml/2006/main" xmlns:w14="http://schemas.microsoft.com/office/word/2010/wordml" xmlns:w15="http://schemas.microsoft.com/office/word/2012/wordml" xmlns:w16cex="http://schemas.microsoft.com/office/word/2018/wordml/cex" xmlns:w16cid="http://schemas.microsoft.com/office/word/2016/wordml/cid" xmlns:w16="http://schemas.microsoft.com/office/word/2018/wordml" xmlns:w16sdtdh="http://schemas.microsoft.com/office/word/2020/wordml/sdtdatahash" xmlns:w16se="http://schemas.microsoft.com/office/word/2015/wordml/symex" xmlns:wpg="http://schemas.microsoft.com/office/word/2010/wordprocessingGroup" xmlns:wpi="http://schemas.microsoft.com/office/word/2010/wordprocessingInk" xmlns:wne="http://schemas.microsoft.com/office/word/2006/wordml" xmlns:wps="http://schemas.microsoft.com/office/word/2010/wordprocessingShape" mc:Ignorable="w14 w15 w16se w16cid w16 w16cex w16sdtdh wp14">
+<w:ftr xmlns:wpc="http://schemas.microsoft.com/office/word/2010/wordprocessingCanvas" xmlns:cx="http://schemas.microsoft.com/office/drawing/2014/chartex" xmlns:cx1="http://schemas.microsoft.com/office/drawing/2015/9/8/chartex" xmlns:cx2="http://schemas.microsoft.com/office/drawing/2015/10/21/chartex" xmlns:cx3="http://schemas.microsoft.com/office/drawing/2016/5/9/chartex" xmlns:cx4="http://schemas.microsoft.com/office/drawing/2016/5/10/chartex" xmlns:cx5="http://schemas.microsoft.com/office/drawing/2016/5/11/chartex" xmlns:cx6="http://schemas.microsoft.com/office/drawing/2016/5/12/chartex" xmlns:cx7="http://schemas.microsoft.com/office/drawing/2016/5/13/chartex" xmlns:cx8="http://schemas.microsoft.com/office/drawing/2016/5/14/chartex" xmlns:mc="http://schemas.openxmlformats.org/markup-compatibility/2006" xmlns:aink="http://schemas.microsoft.com/office/drawing/2016/ink" xmlns:am3d="http://schemas.microsoft.com/office/drawing/2017/model3d" xmlns:o="urn:schemas-microsoft-com:office:office" xmlns:oel="http://schemas.microsoft.com/office/2019/extlst" xmlns:r="http://schemas.openxmlformats.org/officeDocument/2006/relationships" xmlns:m="http://schemas.openxmlformats.org/officeDocument/2006/math" xmlns:v="urn:schemas-microsoft-com:vml" xmlns:wp14="http://schemas.microsoft.com/office/word/2010/wordprocessingDrawing" xmlns:wp="http://schemas.openxmlformats.org/drawingml/2006/wordprocessingDrawing" xmlns:w10="urn:schemas-microsoft-com:office:word" xmlns:w="http://schemas.openxmlformats.org/wordprocessingml/2006/main" xmlns:w14="http://schemas.microsoft.com/office/word/2010/wordml" xmlns:w15="http://schemas.microsoft.com/office/word/2012/wordml" xmlns:w16cex="http://schemas.microsoft.com/office/word/2018/wordml/cex" xmlns:w16cid="http://schemas.microsoft.com/office/word/2016/wordml/cid" xmlns:w16="http://schemas.microsoft.com/office/word/2018/wordml" xmlns:w16du="http://schemas.microsoft.com/office/word/2023/wordml/word16du" xmlns:w16sdtdh="http://schemas.microsoft.com/office/word/2020/wordml/sdtdatahash" xmlns:w16se="http://schemas.microsoft.com/office/word/2015/wordml/symex" xmlns:wpg="http://schemas.microsoft.com/office/word/2010/wordprocessingGroup" xmlns:wpi="http://schemas.microsoft.com/office/word/2010/wordprocessingInk" xmlns:wne="http://schemas.microsoft.com/office/word/2006/wordml" xmlns:wps="http://schemas.microsoft.com/office/word/2010/wordprocessingShape" mc:Ignorable="w14 w15 w16se w16cid w16 w16cex w16sdtdh w16du wp14">
   <w:p>
     <w:pPr>
       <w:pStyle w:val="Footer"/>
@@ -3749,7 +3761,7 @@
 </file>
 
 <file path=word/footnotes.xml><?xml version="1.0" encoding="utf-8"?>
-<w:footnotes xmlns:wpc="http://schemas.microsoft.com/office/word/2010/wordprocessingCanvas" xmlns:cx="http://schemas.microsoft.com/office/drawing/2014/chartex" xmlns:cx1="http://schemas.microsoft.com/office/drawing/2015/9/8/chartex" xmlns:cx2="http://schemas.microsoft.com/office/drawing/2015/10/21/chartex" xmlns:cx3="http://schemas.microsoft.com/office/drawing/2016/5/9/chartex" xmlns:cx4="http://schemas.microsoft.com/office/drawing/2016/5/10/chartex" xmlns:cx5="http://schemas.microsoft.com/office/drawing/2016/5/11/chartex" xmlns:cx6="http://schemas.microsoft.com/office/drawing/2016/5/12/chartex" xmlns:cx7="http://schemas.microsoft.com/office/drawing/2016/5/13/chartex" xmlns:cx8="http://schemas.microsoft.com/office/drawing/2016/5/14/chartex" xmlns:mc="http://schemas.openxmlformats.org/markup-compatibility/2006" xmlns:aink="http://schemas.microsoft.com/office/drawing/2016/ink" xmlns:am3d="http://schemas.microsoft.com/office/drawing/2017/model3d" xmlns:o="urn:schemas-microsoft-com:office:office" xmlns:oel="http://schemas.microsoft.com/office/2019/extlst" xmlns:r="http://schemas.openxmlformats.org/officeDocument/2006/relationships" xmlns:m="http://schemas.openxmlformats.org/officeDocument/2006/math" xmlns:v="urn:schemas-microsoft-com:vml" xmlns:wp14="http://schemas.microsoft.com/office/word/2010/wordprocessingDrawing" xmlns:wp="http://schemas.openxmlformats.org/drawingml/2006/wordprocessingDrawing" xmlns:w10="urn:schemas-microsoft-com:office:word" xmlns:w="http://schemas.openxmlformats.org/wordprocessingml/2006/main" xmlns:w14="http://schemas.microsoft.com/office/word/2010/wordml" xmlns:w15="http://schemas.microsoft.com/office/word/2012/wordml" xmlns:w16cex="http://schemas.microsoft.com/office/word/2018/wordml/cex" xmlns:w16cid="http://schemas.microsoft.com/office/word/2016/wordml/cid" xmlns:w16="http://schemas.microsoft.com/office/word/2018/wordml" xmlns:w16sdtdh="http://schemas.microsoft.com/office/word/2020/wordml/sdtdatahash" xmlns:w16se="http://schemas.microsoft.com/office/word/2015/wordml/symex" xmlns:wpg="http://schemas.microsoft.com/office/word/2010/wordprocessingGroup" xmlns:wpi="http://schemas.microsoft.com/office/word/2010/wordprocessingInk" xmlns:wne="http://schemas.microsoft.com/office/word/2006/wordml" xmlns:wps="http://schemas.microsoft.com/office/word/2010/wordprocessingShape" mc:Ignorable="w14 w15 w16se w16cid w16 w16cex w16sdtdh wp14">
+<w:footnotes xmlns:wpc="http://schemas.microsoft.com/office/word/2010/wordprocessingCanvas" xmlns:cx="http://schemas.microsoft.com/office/drawing/2014/chartex" xmlns:cx1="http://schemas.microsoft.com/office/drawing/2015/9/8/chartex" xmlns:cx2="http://schemas.microsoft.com/office/drawing/2015/10/21/chartex" xmlns:cx3="http://schemas.microsoft.com/office/drawing/2016/5/9/chartex" xmlns:cx4="http://schemas.microsoft.com/office/drawing/2016/5/10/chartex" xmlns:cx5="http://schemas.microsoft.com/office/drawing/2016/5/11/chartex" xmlns:cx6="http://schemas.microsoft.com/office/drawing/2016/5/12/chartex" xmlns:cx7="http://schemas.microsoft.com/office/drawing/2016/5/13/chartex" xmlns:cx8="http://schemas.microsoft.com/office/drawing/2016/5/14/chartex" xmlns:mc="http://schemas.openxmlformats.org/markup-compatibility/2006" xmlns:aink="http://schemas.microsoft.com/office/drawing/2016/ink" xmlns:am3d="http://schemas.microsoft.com/office/drawing/2017/model3d" xmlns:o="urn:schemas-microsoft-com:office:office" xmlns:oel="http://schemas.microsoft.com/office/2019/extlst" xmlns:r="http://schemas.openxmlformats.org/officeDocument/2006/relationships" xmlns:m="http://schemas.openxmlformats.org/officeDocument/2006/math" xmlns:v="urn:schemas-microsoft-com:vml" xmlns:wp14="http://schemas.microsoft.com/office/word/2010/wordprocessingDrawing" xmlns:wp="http://schemas.openxmlformats.org/drawingml/2006/wordprocessingDrawing" xmlns:w10="urn:schemas-microsoft-com:office:word" xmlns:w="http://schemas.openxmlformats.org/wordprocessingml/2006/main" xmlns:w14="http://schemas.microsoft.com/office/word/2010/wordml" xmlns:w15="http://schemas.microsoft.com/office/word/2012/wordml" xmlns:w16cex="http://schemas.microsoft.com/office/word/2018/wordml/cex" xmlns:w16cid="http://schemas.microsoft.com/office/word/2016/wordml/cid" xmlns:w16="http://schemas.microsoft.com/office/word/2018/wordml" xmlns:w16du="http://schemas.microsoft.com/office/word/2023/wordml/word16du" xmlns:w16sdtdh="http://schemas.microsoft.com/office/word/2020/wordml/sdtdatahash" xmlns:w16se="http://schemas.microsoft.com/office/word/2015/wordml/symex" xmlns:wpg="http://schemas.microsoft.com/office/word/2010/wordprocessingGroup" xmlns:wpi="http://schemas.microsoft.com/office/word/2010/wordprocessingInk" xmlns:wne="http://schemas.microsoft.com/office/word/2006/wordml" xmlns:wps="http://schemas.microsoft.com/office/word/2010/wordprocessingShape" mc:Ignorable="w14 w15 w16se w16cid w16 w16cex w16sdtdh w16du wp14">
   <w:footnote w:type="separator" w:id="-1">
     <w:p>
       <w:pPr>
@@ -3774,7 +3786,7 @@
 </file>
 
 <file path=word/numbering.xml><?xml version="1.0" encoding="utf-8"?>
-<w:numbering xmlns:wpc="http://schemas.microsoft.com/office/word/2010/wordprocessingCanvas" xmlns:cx="http://schemas.microsoft.com/office/drawing/2014/chartex" xmlns:cx1="http://schemas.microsoft.com/office/drawing/2015/9/8/chartex" xmlns:cx2="http://schemas.microsoft.com/office/drawing/2015/10/21/chartex" xmlns:cx3="http://schemas.microsoft.com/office/drawing/2016/5/9/chartex" xmlns:cx4="http://schemas.microsoft.com/office/drawing/2016/5/10/chartex" xmlns:cx5="http://schemas.microsoft.com/office/drawing/2016/5/11/chartex" xmlns:cx6="http://schemas.microsoft.com/office/drawing/2016/5/12/chartex" xmlns:cx7="http://schemas.microsoft.com/office/drawing/2016/5/13/chartex" xmlns:cx8="http://schemas.microsoft.com/office/drawing/2016/5/14/chartex" xmlns:mc="http://schemas.openxmlformats.org/markup-compatibility/2006" xmlns:aink="http://schemas.microsoft.com/office/drawing/2016/ink" xmlns:am3d="http://schemas.microsoft.com/office/drawing/2017/model3d" xmlns:o="urn:schemas-microsoft-com:office:office" xmlns:oel="http://schemas.microsoft.com/office/2019/extlst" xmlns:r="http://schemas.openxmlformats.org/officeDocument/2006/relationships" xmlns:m="http://schemas.openxmlformats.org/officeDocument/2006/math" xmlns:v="urn:schemas-microsoft-com:vml" xmlns:wp14="http://schemas.microsoft.com/office/word/2010/wordprocessingDrawing" xmlns:wp="http://schemas.openxmlformats.org/drawingml/2006/wordprocessingDrawing" xmlns:w10="urn:schemas-microsoft-com:office:word" xmlns:w="http://schemas.openxmlformats.org/wordprocessingml/2006/main" xmlns:w14="http://schemas.microsoft.com/office/word/2010/wordml" xmlns:w15="http://schemas.microsoft.com/office/word/2012/wordml" xmlns:w16cex="http://schemas.microsoft.com/office/word/2018/wordml/cex" xmlns:w16cid="http://schemas.microsoft.com/office/word/2016/wordml/cid" xmlns:w16="http://schemas.microsoft.com/office/word/2018/wordml" xmlns:w16sdtdh="http://schemas.microsoft.com/office/word/2020/wordml/sdtdatahash" xmlns:w16se="http://schemas.microsoft.com/office/word/2015/wordml/symex" xmlns:wpg="http://schemas.microsoft.com/office/word/2010/wordprocessingGroup" xmlns:wpi="http://schemas.microsoft.com/office/word/2010/wordprocessingInk" xmlns:wne="http://schemas.microsoft.com/office/word/2006/wordml" xmlns:wps="http://schemas.microsoft.com/office/word/2010/wordprocessingShape" mc:Ignorable="w14 w15 w16se w16cid w16 w16cex w16sdtdh wp14">
+<w:numbering xmlns:wpc="http://schemas.microsoft.com/office/word/2010/wordprocessingCanvas" xmlns:cx="http://schemas.microsoft.com/office/drawing/2014/chartex" xmlns:cx1="http://schemas.microsoft.com/office/drawing/2015/9/8/chartex" xmlns:cx2="http://schemas.microsoft.com/office/drawing/2015/10/21/chartex" xmlns:cx3="http://schemas.microsoft.com/office/drawing/2016/5/9/chartex" xmlns:cx4="http://schemas.microsoft.com/office/drawing/2016/5/10/chartex" xmlns:cx5="http://schemas.microsoft.com/office/drawing/2016/5/11/chartex" xmlns:cx6="http://schemas.microsoft.com/office/drawing/2016/5/12/chartex" xmlns:cx7="http://schemas.microsoft.com/office/drawing/2016/5/13/chartex" xmlns:cx8="http://schemas.microsoft.com/office/drawing/2016/5/14/chartex" xmlns:mc="http://schemas.openxmlformats.org/markup-compatibility/2006" xmlns:aink="http://schemas.microsoft.com/office/drawing/2016/ink" xmlns:am3d="http://schemas.microsoft.com/office/drawing/2017/model3d" xmlns:o="urn:schemas-microsoft-com:office:office" xmlns:oel="http://schemas.microsoft.com/office/2019/extlst" xmlns:r="http://schemas.openxmlformats.org/officeDocument/2006/relationships" xmlns:m="http://schemas.openxmlformats.org/officeDocument/2006/math" xmlns:v="urn:schemas-microsoft-com:vml" xmlns:wp14="http://schemas.microsoft.com/office/word/2010/wordprocessingDrawing" xmlns:wp="http://schemas.openxmlformats.org/drawingml/2006/wordprocessingDrawing" xmlns:w10="urn:schemas-microsoft-com:office:word" xmlns:w="http://schemas.openxmlformats.org/wordprocessingml/2006/main" xmlns:w14="http://schemas.microsoft.com/office/word/2010/wordml" xmlns:w15="http://schemas.microsoft.com/office/word/2012/wordml" xmlns:w16cex="http://schemas.microsoft.com/office/word/2018/wordml/cex" xmlns:w16cid="http://schemas.microsoft.com/office/word/2016/wordml/cid" xmlns:w16="http://schemas.microsoft.com/office/word/2018/wordml" xmlns:w16du="http://schemas.microsoft.com/office/word/2023/wordml/word16du" xmlns:w16sdtdh="http://schemas.microsoft.com/office/word/2020/wordml/sdtdatahash" xmlns:w16se="http://schemas.microsoft.com/office/word/2015/wordml/symex" xmlns:wpg="http://schemas.microsoft.com/office/word/2010/wordprocessingGroup" xmlns:wpi="http://schemas.microsoft.com/office/word/2010/wordprocessingInk" xmlns:wne="http://schemas.microsoft.com/office/word/2006/wordml" xmlns:wps="http://schemas.microsoft.com/office/word/2010/wordprocessingShape" mc:Ignorable="w14 w15 w16se w16cid w16 w16cex w16sdtdh w16du wp14">
   <w:abstractNum w:abstractNumId="0" w15:restartNumberingAfterBreak="0">
     <w:nsid w:val="00AF716F"/>
     <w:multiLevelType w:val="multilevel"/>
@@ -7084,7 +7096,7 @@
 </file>
 
 <file path=word/styles.xml><?xml version="1.0" encoding="utf-8"?>
-<w:styles xmlns:mc="http://schemas.openxmlformats.org/markup-compatibility/2006" xmlns:r="http://schemas.openxmlformats.org/officeDocument/2006/relationships" xmlns:w="http://schemas.openxmlformats.org/wordprocessingml/2006/main" xmlns:w14="http://schemas.microsoft.com/office/word/2010/wordml" xmlns:w15="http://schemas.microsoft.com/office/word/2012/wordml" xmlns:w16cex="http://schemas.microsoft.com/office/word/2018/wordml/cex" xmlns:w16cid="http://schemas.microsoft.com/office/word/2016/wordml/cid" xmlns:w16="http://schemas.microsoft.com/office/word/2018/wordml" xmlns:w16sdtdh="http://schemas.microsoft.com/office/word/2020/wordml/sdtdatahash" xmlns:w16se="http://schemas.microsoft.com/office/word/2015/wordml/symex" mc:Ignorable="w14 w15 w16se w16cid w16 w16cex w16sdtdh">
+<w:styles xmlns:mc="http://schemas.openxmlformats.org/markup-compatibility/2006" xmlns:r="http://schemas.openxmlformats.org/officeDocument/2006/relationships" xmlns:w="http://schemas.openxmlformats.org/wordprocessingml/2006/main" xmlns:w14="http://schemas.microsoft.com/office/word/2010/wordml" xmlns:w15="http://schemas.microsoft.com/office/word/2012/wordml" xmlns:w16cex="http://schemas.microsoft.com/office/word/2018/wordml/cex" xmlns:w16cid="http://schemas.microsoft.com/office/word/2016/wordml/cid" xmlns:w16="http://schemas.microsoft.com/office/word/2018/wordml" xmlns:w16du="http://schemas.microsoft.com/office/word/2023/wordml/word16du" xmlns:w16sdtdh="http://schemas.microsoft.com/office/word/2020/wordml/sdtdatahash" xmlns:w16se="http://schemas.microsoft.com/office/word/2015/wordml/symex" mc:Ignorable="w14 w15 w16se w16cid w16 w16cex w16sdtdh w16du">
   <w:docDefaults>
     <w:rPrDefault>
       <w:rPr>

</xml_diff>

<commit_message>
- update tutorials affected by Cut-off score move
</commit_message>
<xml_diff>
--- a/pwiz_tools/Skyline/Documentation/Tutorials/Skyline MS1 DDA Search.docx
+++ b/pwiz_tools/Skyline/Documentation/Tutorials/Skyline MS1 DDA Search.docx
@@ -814,10 +814,10 @@
           <w:noProof/>
         </w:rPr>
         <w:drawing>
-          <wp:inline distT="0" distB="0" distL="0" distR="0" wp14:anchorId="690544BE" wp14:editId="78CABB97">
+          <wp:inline distT="0" distB="0" distL="0" distR="0" wp14:anchorId="48F8D3C1" wp14:editId="00A3BDC9">
             <wp:extent cx="4572000" cy="5250779"/>
             <wp:effectExtent l="0" t="0" r="0" b="0"/>
-            <wp:docPr id="1578338347" name="Picture 1" descr="A screenshot of a computer&#10;&#10;Description automatically generated"/>
+            <wp:docPr id="93363314" name="Picture 1" descr="A screenshot of a computer&#10;&#10;Description automatically generated"/>
             <wp:cNvGraphicFramePr>
               <a:graphicFrameLocks xmlns:a="http://schemas.openxmlformats.org/drawingml/2006/main" noChangeAspect="1"/>
             </wp:cNvGraphicFramePr>
@@ -825,7 +825,7 @@
               <a:graphicData uri="http://schemas.openxmlformats.org/drawingml/2006/picture">
                 <pic:pic xmlns:pic="http://schemas.openxmlformats.org/drawingml/2006/picture">
                   <pic:nvPicPr>
-                    <pic:cNvPr id="1578338347" name="Picture 1" descr="A screenshot of a computer&#10;&#10;Description automatically generated"/>
+                    <pic:cNvPr id="93363314" name="Picture 1" descr="A screenshot of a computer&#10;&#10;Description automatically generated"/>
                     <pic:cNvPicPr/>
                   </pic:nvPicPr>
                   <pic:blipFill>
@@ -855,55 +855,22 @@
         <w:spacing w:before="240"/>
       </w:pPr>
       <w:r>
-        <w:t xml:space="preserve">In the </w:t>
-      </w:r>
-      <w:r>
-        <w:rPr>
-          <w:b/>
-          <w:bCs/>
-        </w:rPr>
-        <w:t xml:space="preserve">Start from </w:t>
-      </w:r>
-      <w:r>
-        <w:t>dropdown list, t</w:t>
-      </w:r>
-      <w:r>
-        <w:t xml:space="preserve">he </w:t>
-      </w:r>
-      <w:r>
-        <w:rPr>
-          <w:b/>
-          <w:bCs/>
-        </w:rPr>
-        <w:t>Search results (build library directly)</w:t>
+        <w:t>This form can be used to search</w:t>
       </w:r>
       <w:r>
         <w:t xml:space="preserve"> </w:t>
       </w:r>
       <w:r>
-        <w:t>option</w:t>
-      </w:r>
-      <w:r>
-        <w:t xml:space="preserve"> </w:t>
-      </w:r>
-      <w:r>
-        <w:t xml:space="preserve">works on the output from DDA search engines (e.g. pepXML files from Comet, .dat from Mascot) and the </w:t>
-      </w:r>
-      <w:r>
-        <w:rPr>
-          <w:b/>
-          <w:bCs/>
-        </w:rPr>
-        <w:t>DDA raw (search and build library)</w:t>
-      </w:r>
-      <w:r>
-        <w:t xml:space="preserve"> </w:t>
-      </w:r>
-      <w:r>
-        <w:t>option</w:t>
-      </w:r>
-      <w:r>
-        <w:t xml:space="preserve"> works on the raw data (e.g. RAW, WIFF, *.d, mzML, mzXML). The mz5 files for this tutorial are centroided to make them faster to download than the </w:t>
+        <w:t xml:space="preserve">for peptides in </w:t>
+      </w:r>
+      <w:r>
+        <w:t xml:space="preserve">raw data (e.g. RAW, WIFF, *.d, mzML, </w:t>
+      </w:r>
+      <w:r>
+        <w:t xml:space="preserve">mz5, </w:t>
+      </w:r>
+      <w:r>
+        <w:t xml:space="preserve">mzXML). The mz5 files for this tutorial are centroided to make them faster to download than the </w:t>
       </w:r>
       <w:r>
         <w:t xml:space="preserve">original </w:t>
@@ -932,30 +899,16 @@
         </w:numPr>
       </w:pPr>
       <w:r>
-        <w:t xml:space="preserve">In the </w:t>
-      </w:r>
-      <w:r>
-        <w:rPr>
-          <w:b/>
-          <w:bCs/>
-        </w:rPr>
-        <w:t xml:space="preserve">Start from </w:t>
-      </w:r>
-      <w:r>
-        <w:t>dropdown list, s</w:t>
-      </w:r>
-      <w:r>
-        <w:t xml:space="preserve">elect </w:t>
-      </w:r>
-      <w:r>
-        <w:rPr>
-          <w:b/>
-          <w:bCs/>
-        </w:rPr>
-        <w:t>DDA raw (search and build library)</w:t>
-      </w:r>
-      <w:r>
-        <w:t>.</w:t>
+        <w:t xml:space="preserve">Click the </w:t>
+      </w:r>
+      <w:r>
+        <w:rPr>
+          <w:b/>
+        </w:rPr>
+        <w:t>Add Files</w:t>
+      </w:r>
+      <w:r>
+        <w:t xml:space="preserve"> button.</w:t>
       </w:r>
     </w:p>
     <w:p>
@@ -967,16 +920,7 @@
         </w:numPr>
       </w:pPr>
       <w:r>
-        <w:t xml:space="preserve">Click the </w:t>
-      </w:r>
-      <w:r>
-        <w:rPr>
-          <w:b/>
-        </w:rPr>
-        <w:t>Add Files</w:t>
-      </w:r>
-      <w:r>
-        <w:t xml:space="preserve"> button.</w:t>
+        <w:t>Select all the mz5 files in the DdaSearchMS1Filtering folder you created for this tutorial.</w:t>
       </w:r>
     </w:p>
     <w:p>
@@ -988,36 +932,24 @@
         </w:numPr>
       </w:pPr>
       <w:r>
+        <w:t xml:space="preserve">Click the </w:t>
+      </w:r>
+      <w:r>
+        <w:rPr>
+          <w:b/>
+        </w:rPr>
+        <w:t>Open</w:t>
+      </w:r>
+      <w:r>
+        <w:t xml:space="preserve"> button.</w:t>
+      </w:r>
+    </w:p>
+    <w:p>
+      <w:pPr>
+        <w:keepNext/>
+      </w:pPr>
+      <w:r>
         <w:lastRenderedPageBreak/>
-        <w:t>Select all the mz5 files in the DdaSearchMS1Filtering folder you created for this tutorial.</w:t>
-      </w:r>
-    </w:p>
-    <w:p>
-      <w:pPr>
-        <w:pStyle w:val="ListParagraph"/>
-        <w:numPr>
-          <w:ilvl w:val="0"/>
-          <w:numId w:val="6"/>
-        </w:numPr>
-      </w:pPr>
-      <w:r>
-        <w:t xml:space="preserve">Click the </w:t>
-      </w:r>
-      <w:r>
-        <w:rPr>
-          <w:b/>
-        </w:rPr>
-        <w:t>Open</w:t>
-      </w:r>
-      <w:r>
-        <w:t xml:space="preserve"> button.</w:t>
-      </w:r>
-    </w:p>
-    <w:p>
-      <w:pPr>
-        <w:keepNext/>
-      </w:pPr>
-      <w:r>
         <w:t>The wizard form should now look li</w:t>
       </w:r>
       <w:r>
@@ -1030,10 +962,10 @@
           <w:noProof/>
         </w:rPr>
         <w:drawing>
-          <wp:inline distT="0" distB="0" distL="0" distR="0" wp14:anchorId="0C39E382" wp14:editId="64DF8661">
+          <wp:inline distT="0" distB="0" distL="0" distR="0" wp14:anchorId="224D7029" wp14:editId="3EA2F488">
             <wp:extent cx="4572000" cy="5250779"/>
             <wp:effectExtent l="0" t="0" r="0" b="0"/>
-            <wp:docPr id="1201520622" name="Picture 1" descr="A screenshot of a computer&#10;&#10;Description automatically generated"/>
+            <wp:docPr id="476511051" name="Picture 1" descr="A screenshot of a computer&#10;&#10;Description automatically generated"/>
             <wp:cNvGraphicFramePr>
               <a:graphicFrameLocks xmlns:a="http://schemas.openxmlformats.org/drawingml/2006/main" noChangeAspect="1"/>
             </wp:cNvGraphicFramePr>
@@ -1041,7 +973,7 @@
               <a:graphicData uri="http://schemas.openxmlformats.org/drawingml/2006/picture">
                 <pic:pic xmlns:pic="http://schemas.openxmlformats.org/drawingml/2006/picture">
                   <pic:nvPicPr>
-                    <pic:cNvPr id="1201520622" name="Picture 1" descr="A screenshot of a computer&#10;&#10;Description automatically generated"/>
+                    <pic:cNvPr id="476511051" name="Picture 1" descr="A screenshot of a computer&#10;&#10;Description automatically generated"/>
                     <pic:cNvPicPr/>
                   </pic:nvPicPr>
                   <pic:blipFill>
@@ -2469,10 +2401,10 @@
           <w:noProof/>
         </w:rPr>
         <w:drawing>
-          <wp:inline distT="0" distB="0" distL="0" distR="0" wp14:anchorId="1D20B585" wp14:editId="4D693540">
+          <wp:inline distT="0" distB="0" distL="0" distR="0" wp14:anchorId="496A10C7" wp14:editId="04C8D216">
             <wp:extent cx="4572000" cy="5250779"/>
             <wp:effectExtent l="0" t="0" r="0" b="0"/>
-            <wp:docPr id="752259806" name="Picture 1" descr="A screenshot of a computer&#10;&#10;Description automatically generated"/>
+            <wp:docPr id="177862468" name="Picture 1" descr="A screenshot of a computer&#10;&#10;Description automatically generated"/>
             <wp:cNvGraphicFramePr>
               <a:graphicFrameLocks xmlns:a="http://schemas.openxmlformats.org/drawingml/2006/main" noChangeAspect="1"/>
             </wp:cNvGraphicFramePr>
@@ -2480,7 +2412,7 @@
               <a:graphicData uri="http://schemas.openxmlformats.org/drawingml/2006/picture">
                 <pic:pic xmlns:pic="http://schemas.openxmlformats.org/drawingml/2006/picture">
                   <pic:nvPicPr>
-                    <pic:cNvPr id="752259806" name="Picture 1" descr="A screenshot of a computer&#10;&#10;Description automatically generated"/>
+                    <pic:cNvPr id="177862468" name="Picture 1" descr="A screenshot of a computer&#10;&#10;Description automatically generated"/>
                     <pic:cNvPicPr/>
                   </pic:nvPicPr>
                   <pic:blipFill>
@@ -2503,6 +2435,57 @@
             </a:graphic>
           </wp:inline>
         </w:drawing>
+      </w:r>
+    </w:p>
+    <w:p>
+      <w:r>
+        <w:t xml:space="preserve">The </w:t>
+      </w:r>
+      <w:r>
+        <w:rPr>
+          <w:b/>
+          <w:bCs/>
+        </w:rPr>
+        <w:t>Max q-value</w:t>
+      </w:r>
+      <w:r>
+        <w:t xml:space="preserve"> field sets a false discovery rate (FDR) limit allowed for the peptide matches in the search results. In this tutorial, you will use a 5% FDR because this is a small dataset</w:t>
+      </w:r>
+      <w:r>
+        <w:t>.</w:t>
+      </w:r>
+    </w:p>
+    <w:p>
+      <w:r>
+        <w:t xml:space="preserve">Note: The field often uses a 1% FDR </w:t>
+      </w:r>
+      <w:r>
+        <w:t xml:space="preserve">(maximum q value of 0.01) </w:t>
+      </w:r>
+      <w:r>
+        <w:t>for searches like this.</w:t>
+      </w:r>
+    </w:p>
+    <w:p>
+      <w:pPr>
+        <w:numPr>
+          <w:ilvl w:val="0"/>
+          <w:numId w:val="17"/>
+        </w:numPr>
+        <w:spacing w:after="0"/>
+      </w:pPr>
+      <w:r>
+        <w:t xml:space="preserve">In the </w:t>
+      </w:r>
+      <w:r>
+        <w:rPr>
+          <w:b/>
+          <w:bCs/>
+        </w:rPr>
+        <w:t>Max q-value</w:t>
+      </w:r>
+      <w:r>
+        <w:t xml:space="preserve"> field, enter “0.05”.</w:t>
       </w:r>
     </w:p>
     <w:p>

</xml_diff>

<commit_message>
- update MS1 DDA Search tutorial DOCX for 1% FDR cut-off
</commit_message>
<xml_diff>
--- a/pwiz_tools/Skyline/Documentation/Tutorials/Skyline MS1 DDA Search.docx
+++ b/pwiz_tools/Skyline/Documentation/Tutorials/Skyline MS1 DDA Search.docx
@@ -2401,10 +2401,10 @@
           <w:noProof/>
         </w:rPr>
         <w:drawing>
-          <wp:inline distT="0" distB="0" distL="0" distR="0" wp14:anchorId="496A10C7" wp14:editId="04C8D216">
+          <wp:inline distT="0" distB="0" distL="0" distR="0" wp14:anchorId="7DA12065" wp14:editId="32F21E67">
             <wp:extent cx="4572000" cy="5250779"/>
             <wp:effectExtent l="0" t="0" r="0" b="0"/>
-            <wp:docPr id="177862468" name="Picture 1" descr="A screenshot of a computer&#10;&#10;Description automatically generated"/>
+            <wp:docPr id="921012169" name="Picture 1" descr="A screenshot of a computer&#10;&#10;Description automatically generated"/>
             <wp:cNvGraphicFramePr>
               <a:graphicFrameLocks xmlns:a="http://schemas.openxmlformats.org/drawingml/2006/main" noChangeAspect="1"/>
             </wp:cNvGraphicFramePr>
@@ -2412,7 +2412,7 @@
               <a:graphicData uri="http://schemas.openxmlformats.org/drawingml/2006/picture">
                 <pic:pic xmlns:pic="http://schemas.openxmlformats.org/drawingml/2006/picture">
                   <pic:nvPicPr>
-                    <pic:cNvPr id="177862468" name="Picture 1" descr="A screenshot of a computer&#10;&#10;Description automatically generated"/>
+                    <pic:cNvPr id="921012169" name="Picture 1" descr="A screenshot of a computer&#10;&#10;Description automatically generated"/>
                     <pic:cNvPicPr/>
                   </pic:nvPicPr>
                   <pic:blipFill>
@@ -2449,43 +2449,25 @@
         <w:t>Max q-value</w:t>
       </w:r>
       <w:r>
-        <w:t xml:space="preserve"> field sets a false discovery rate (FDR) limit allowed for the peptide matches in the search results. In this tutorial, you will use a 5% FDR because this is a small dataset</w:t>
+        <w:t xml:space="preserve"> field sets a false discovery rate (FDR) limit allowed for the peptide matches in the search results. In this tutorial, you will use a </w:t>
+      </w:r>
+      <w:r>
+        <w:t>1</w:t>
+      </w:r>
+      <w:r>
+        <w:t>% FDR</w:t>
+      </w:r>
+      <w:r>
+        <w:t xml:space="preserve"> </w:t>
+      </w:r>
+      <w:r>
+        <w:t>(maximum q value of 0.01)</w:t>
+      </w:r>
+      <w:r>
+        <w:t>, which is the default and the most common limit used in the field of proteomics</w:t>
       </w:r>
       <w:r>
         <w:t>.</w:t>
-      </w:r>
-    </w:p>
-    <w:p>
-      <w:r>
-        <w:t xml:space="preserve">Note: The field often uses a 1% FDR </w:t>
-      </w:r>
-      <w:r>
-        <w:t xml:space="preserve">(maximum q value of 0.01) </w:t>
-      </w:r>
-      <w:r>
-        <w:t>for searches like this.</w:t>
-      </w:r>
-    </w:p>
-    <w:p>
-      <w:pPr>
-        <w:numPr>
-          <w:ilvl w:val="0"/>
-          <w:numId w:val="17"/>
-        </w:numPr>
-        <w:spacing w:after="0"/>
-      </w:pPr>
-      <w:r>
-        <w:t xml:space="preserve">In the </w:t>
-      </w:r>
-      <w:r>
-        <w:rPr>
-          <w:b/>
-          <w:bCs/>
-        </w:rPr>
-        <w:t>Max q-value</w:t>
-      </w:r>
-      <w:r>
-        <w:t xml:space="preserve"> field, enter “0.05”.</w:t>
       </w:r>
     </w:p>
     <w:p>
@@ -2644,10 +2626,10 @@
           <w:noProof/>
         </w:rPr>
         <w:drawing>
-          <wp:inline distT="0" distB="0" distL="0" distR="0" wp14:anchorId="75E57E3C" wp14:editId="0028C221">
-            <wp:extent cx="3810000" cy="6267450"/>
-            <wp:effectExtent l="0" t="0" r="0" b="0"/>
-            <wp:docPr id="4" name="Picture 4" descr="Text&#10;&#10;Description automatically generated"/>
+          <wp:inline distT="0" distB="0" distL="0" distR="0" wp14:anchorId="67E66B72" wp14:editId="5E8037C4">
+            <wp:extent cx="3810000" cy="4200525"/>
+            <wp:effectExtent l="0" t="0" r="0" b="9525"/>
+            <wp:docPr id="1169078195" name="Picture 1" descr="A screenshot of a computer&#10;&#10;Description automatically generated"/>
             <wp:cNvGraphicFramePr>
               <a:graphicFrameLocks xmlns:a="http://schemas.openxmlformats.org/drawingml/2006/main" noChangeAspect="1"/>
             </wp:cNvGraphicFramePr>
@@ -2655,7 +2637,7 @@
               <a:graphicData uri="http://schemas.openxmlformats.org/drawingml/2006/picture">
                 <pic:pic xmlns:pic="http://schemas.openxmlformats.org/drawingml/2006/picture">
                   <pic:nvPicPr>
-                    <pic:cNvPr id="4" name="Picture 4" descr="Text&#10;&#10;Description automatically generated"/>
+                    <pic:cNvPr id="1169078195" name="Picture 1" descr="A screenshot of a computer&#10;&#10;Description automatically generated"/>
                     <pic:cNvPicPr/>
                   </pic:nvPicPr>
                   <pic:blipFill>
@@ -2667,7 +2649,7 @@
                   <pic:spPr>
                     <a:xfrm>
                       <a:off x="0" y="0"/>
-                      <a:ext cx="3810000" cy="6267450"/>
+                      <a:ext cx="3810000" cy="4200525"/>
                     </a:xfrm>
                     <a:prstGeom prst="rect">
                       <a:avLst/>
@@ -2706,27 +2688,20 @@
         <w:keepNext/>
       </w:pPr>
       <w:r>
+        <w:lastRenderedPageBreak/>
         <w:t>Skyline will then start to import the library into your document. When that is finished it will ask you to set criteria for including proteins in the document:</w:t>
       </w:r>
     </w:p>
     <w:p>
-      <w:pPr>
+      <w:r>
         <w:rPr>
           <w:noProof/>
         </w:rPr>
-      </w:pPr>
-    </w:p>
-    <w:p>
-      <w:r>
-        <w:rPr>
-          <w:noProof/>
-        </w:rPr>
-        <w:lastRenderedPageBreak/>
         <w:drawing>
-          <wp:inline distT="0" distB="0" distL="0" distR="0" wp14:anchorId="1C008CD8" wp14:editId="5C280578">
-            <wp:extent cx="4848225" cy="4362450"/>
+          <wp:inline distT="0" distB="0" distL="0" distR="0" wp14:anchorId="0DFEA0A4" wp14:editId="1E51D052">
+            <wp:extent cx="4848225" cy="4514850"/>
             <wp:effectExtent l="0" t="0" r="9525" b="0"/>
-            <wp:docPr id="16" name="Picture 16" descr="Table&#10;&#10;Description automatically generated"/>
+            <wp:docPr id="1965374971" name="Picture 1" descr="A screenshot of a computer screen&#10;&#10;Description automatically generated"/>
             <wp:cNvGraphicFramePr>
               <a:graphicFrameLocks xmlns:a="http://schemas.openxmlformats.org/drawingml/2006/main" noChangeAspect="1"/>
             </wp:cNvGraphicFramePr>
@@ -2734,7 +2709,7 @@
               <a:graphicData uri="http://schemas.openxmlformats.org/drawingml/2006/picture">
                 <pic:pic xmlns:pic="http://schemas.openxmlformats.org/drawingml/2006/picture">
                   <pic:nvPicPr>
-                    <pic:cNvPr id="16" name="Picture 16" descr="Table&#10;&#10;Description automatically generated"/>
+                    <pic:cNvPr id="1965374971" name="Picture 1" descr="A screenshot of a computer screen&#10;&#10;Description automatically generated"/>
                     <pic:cNvPicPr/>
                   </pic:nvPicPr>
                   <pic:blipFill>
@@ -2746,7 +2721,7 @@
                   <pic:spPr>
                     <a:xfrm>
                       <a:off x="0" y="0"/>
-                      <a:ext cx="4848225" cy="4362450"/>
+                      <a:ext cx="4848225" cy="4514850"/>
                     </a:xfrm>
                     <a:prstGeom prst="rect">
                       <a:avLst/>
@@ -2916,6 +2891,7 @@
         </w:numPr>
       </w:pPr>
       <w:r>
+        <w:lastRenderedPageBreak/>
         <w:t>Click on the [+] icon next to the third protein P01112ups|RASH_HUMAN_UPS.</w:t>
       </w:r>
     </w:p>
@@ -2951,7 +2927,6 @@
         </w:numPr>
       </w:pPr>
       <w:r>
-        <w:lastRenderedPageBreak/>
         <w:t xml:space="preserve">Click on that peptide’s first precursor </w:t>
       </w:r>
       <w:bookmarkStart w:id="0" w:name="OLE_LINK1"/>
@@ -3163,10 +3138,10 @@
           <w:noProof/>
         </w:rPr>
         <w:drawing>
-          <wp:inline distT="0" distB="0" distL="0" distR="0" wp14:anchorId="46B59B43" wp14:editId="378E4325">
+          <wp:inline distT="0" distB="0" distL="0" distR="0" wp14:anchorId="738A8B95" wp14:editId="1937EB48">
             <wp:extent cx="5943600" cy="3742055"/>
             <wp:effectExtent l="0" t="0" r="0" b="0"/>
-            <wp:docPr id="17" name="Picture 17" descr="Graphical user interface&#10;&#10;Description automatically generated"/>
+            <wp:docPr id="1024178932" name="Picture 1" descr="A screenshot of a computer&#10;&#10;Description automatically generated"/>
             <wp:cNvGraphicFramePr>
               <a:graphicFrameLocks xmlns:a="http://schemas.openxmlformats.org/drawingml/2006/main" noChangeAspect="1"/>
             </wp:cNvGraphicFramePr>
@@ -3174,7 +3149,7 @@
               <a:graphicData uri="http://schemas.openxmlformats.org/drawingml/2006/picture">
                 <pic:pic xmlns:pic="http://schemas.openxmlformats.org/drawingml/2006/picture">
                   <pic:nvPicPr>
-                    <pic:cNvPr id="17" name="Picture 17" descr="Graphical user interface&#10;&#10;Description automatically generated"/>
+                    <pic:cNvPr id="1024178932" name="Picture 1" descr="A screenshot of a computer&#10;&#10;Description automatically generated"/>
                     <pic:cNvPicPr/>
                   </pic:nvPicPr>
                   <pic:blipFill>
@@ -3258,6 +3233,7 @@
         <w:spacing w:before="18"/>
       </w:pPr>
       <w:r>
+        <w:lastRenderedPageBreak/>
         <w:t>To configure a few other features that will be helpful in general, especially to visualize certain MS1 Filtering data, perform the following steps:</w:t>
       </w:r>
     </w:p>
@@ -3271,7 +3247,6 @@
         <w:spacing w:before="18"/>
       </w:pPr>
       <w:r>
-        <w:lastRenderedPageBreak/>
         <w:t xml:space="preserve">On the </w:t>
       </w:r>
       <w:r>
@@ -3547,6 +3522,7 @@
         </w:numPr>
       </w:pPr>
       <w:r>
+        <w:lastRenderedPageBreak/>
         <w:t xml:space="preserve">On the </w:t>
       </w:r>
       <w:r>
@@ -3603,7 +3579,6 @@
         <w:keepNext/>
       </w:pPr>
       <w:r>
-        <w:lastRenderedPageBreak/>
         <w:t>Now your Skyline window should look something like this:</w:t>
       </w:r>
     </w:p>
@@ -3618,10 +3593,10 @@
           <w:noProof/>
         </w:rPr>
         <w:drawing>
-          <wp:inline distT="0" distB="0" distL="0" distR="0" wp14:anchorId="183EB8B1" wp14:editId="21D883A7">
+          <wp:inline distT="0" distB="0" distL="0" distR="0" wp14:anchorId="6978A55E" wp14:editId="77A61AF7">
             <wp:extent cx="5943600" cy="3742055"/>
             <wp:effectExtent l="0" t="0" r="0" b="0"/>
-            <wp:docPr id="29" name="Picture 29" descr="Graphical user interface, application, Word&#10;&#10;Description automatically generated"/>
+            <wp:docPr id="414377655" name="Picture 1" descr="A screenshot of a computer&#10;&#10;Description automatically generated"/>
             <wp:cNvGraphicFramePr>
               <a:graphicFrameLocks xmlns:a="http://schemas.openxmlformats.org/drawingml/2006/main" noChangeAspect="1"/>
             </wp:cNvGraphicFramePr>
@@ -3629,7 +3604,7 @@
               <a:graphicData uri="http://schemas.openxmlformats.org/drawingml/2006/picture">
                 <pic:pic xmlns:pic="http://schemas.openxmlformats.org/drawingml/2006/picture">
                   <pic:nvPicPr>
-                    <pic:cNvPr id="29" name="Picture 29" descr="Graphical user interface, application, Word&#10;&#10;Description automatically generated"/>
+                    <pic:cNvPr id="414377655" name="Picture 1" descr="A screenshot of a computer&#10;&#10;Description automatically generated"/>
                     <pic:cNvPicPr/>
                   </pic:nvPicPr>
                   <pic:blipFill>

</xml_diff>

<commit_message>
* moved cutoff score from first page of Run Peptide Search wizard (#3013)
* * moved cutoff score from first page of Run Peptide Search wizard to the search settings page
* - made default q value 0.01
* - Fix FeatureDetectionTest which was only audit log testing in English
* - update MS1 DDA Search tutorial DOCX for 1% FDR cut-off
</commit_message>
<xml_diff>
--- a/pwiz_tools/Skyline/Documentation/Tutorials/Skyline MS1 DDA Search.docx
+++ b/pwiz_tools/Skyline/Documentation/Tutorials/Skyline MS1 DDA Search.docx
@@ -814,10 +814,10 @@
           <w:noProof/>
         </w:rPr>
         <w:drawing>
-          <wp:inline distT="0" distB="0" distL="0" distR="0" wp14:anchorId="690544BE" wp14:editId="78CABB97">
+          <wp:inline distT="0" distB="0" distL="0" distR="0" wp14:anchorId="48F8D3C1" wp14:editId="00A3BDC9">
             <wp:extent cx="4572000" cy="5250779"/>
             <wp:effectExtent l="0" t="0" r="0" b="0"/>
-            <wp:docPr id="1578338347" name="Picture 1" descr="A screenshot of a computer&#10;&#10;Description automatically generated"/>
+            <wp:docPr id="93363314" name="Picture 1" descr="A screenshot of a computer&#10;&#10;Description automatically generated"/>
             <wp:cNvGraphicFramePr>
               <a:graphicFrameLocks xmlns:a="http://schemas.openxmlformats.org/drawingml/2006/main" noChangeAspect="1"/>
             </wp:cNvGraphicFramePr>
@@ -825,7 +825,7 @@
               <a:graphicData uri="http://schemas.openxmlformats.org/drawingml/2006/picture">
                 <pic:pic xmlns:pic="http://schemas.openxmlformats.org/drawingml/2006/picture">
                   <pic:nvPicPr>
-                    <pic:cNvPr id="1578338347" name="Picture 1" descr="A screenshot of a computer&#10;&#10;Description automatically generated"/>
+                    <pic:cNvPr id="93363314" name="Picture 1" descr="A screenshot of a computer&#10;&#10;Description automatically generated"/>
                     <pic:cNvPicPr/>
                   </pic:nvPicPr>
                   <pic:blipFill>
@@ -855,55 +855,22 @@
         <w:spacing w:before="240"/>
       </w:pPr>
       <w:r>
-        <w:t xml:space="preserve">In the </w:t>
-      </w:r>
-      <w:r>
-        <w:rPr>
-          <w:b/>
-          <w:bCs/>
-        </w:rPr>
-        <w:t xml:space="preserve">Start from </w:t>
-      </w:r>
-      <w:r>
-        <w:t>dropdown list, t</w:t>
-      </w:r>
-      <w:r>
-        <w:t xml:space="preserve">he </w:t>
-      </w:r>
-      <w:r>
-        <w:rPr>
-          <w:b/>
-          <w:bCs/>
-        </w:rPr>
-        <w:t>Search results (build library directly)</w:t>
+        <w:t>This form can be used to search</w:t>
       </w:r>
       <w:r>
         <w:t xml:space="preserve"> </w:t>
       </w:r>
       <w:r>
-        <w:t>option</w:t>
-      </w:r>
-      <w:r>
-        <w:t xml:space="preserve"> </w:t>
-      </w:r>
-      <w:r>
-        <w:t xml:space="preserve">works on the output from DDA search engines (e.g. pepXML files from Comet, .dat from Mascot) and the </w:t>
-      </w:r>
-      <w:r>
-        <w:rPr>
-          <w:b/>
-          <w:bCs/>
-        </w:rPr>
-        <w:t>DDA raw (search and build library)</w:t>
-      </w:r>
-      <w:r>
-        <w:t xml:space="preserve"> </w:t>
-      </w:r>
-      <w:r>
-        <w:t>option</w:t>
-      </w:r>
-      <w:r>
-        <w:t xml:space="preserve"> works on the raw data (e.g. RAW, WIFF, *.d, mzML, mzXML). The mz5 files for this tutorial are centroided to make them faster to download than the </w:t>
+        <w:t xml:space="preserve">for peptides in </w:t>
+      </w:r>
+      <w:r>
+        <w:t xml:space="preserve">raw data (e.g. RAW, WIFF, *.d, mzML, </w:t>
+      </w:r>
+      <w:r>
+        <w:t xml:space="preserve">mz5, </w:t>
+      </w:r>
+      <w:r>
+        <w:t xml:space="preserve">mzXML). The mz5 files for this tutorial are centroided to make them faster to download than the </w:t>
       </w:r>
       <w:r>
         <w:t xml:space="preserve">original </w:t>
@@ -932,30 +899,16 @@
         </w:numPr>
       </w:pPr>
       <w:r>
-        <w:t xml:space="preserve">In the </w:t>
-      </w:r>
-      <w:r>
-        <w:rPr>
-          <w:b/>
-          <w:bCs/>
-        </w:rPr>
-        <w:t xml:space="preserve">Start from </w:t>
-      </w:r>
-      <w:r>
-        <w:t>dropdown list, s</w:t>
-      </w:r>
-      <w:r>
-        <w:t xml:space="preserve">elect </w:t>
-      </w:r>
-      <w:r>
-        <w:rPr>
-          <w:b/>
-          <w:bCs/>
-        </w:rPr>
-        <w:t>DDA raw (search and build library)</w:t>
-      </w:r>
-      <w:r>
-        <w:t>.</w:t>
+        <w:t xml:space="preserve">Click the </w:t>
+      </w:r>
+      <w:r>
+        <w:rPr>
+          <w:b/>
+        </w:rPr>
+        <w:t>Add Files</w:t>
+      </w:r>
+      <w:r>
+        <w:t xml:space="preserve"> button.</w:t>
       </w:r>
     </w:p>
     <w:p>
@@ -967,16 +920,7 @@
         </w:numPr>
       </w:pPr>
       <w:r>
-        <w:t xml:space="preserve">Click the </w:t>
-      </w:r>
-      <w:r>
-        <w:rPr>
-          <w:b/>
-        </w:rPr>
-        <w:t>Add Files</w:t>
-      </w:r>
-      <w:r>
-        <w:t xml:space="preserve"> button.</w:t>
+        <w:t>Select all the mz5 files in the DdaSearchMS1Filtering folder you created for this tutorial.</w:t>
       </w:r>
     </w:p>
     <w:p>
@@ -988,36 +932,24 @@
         </w:numPr>
       </w:pPr>
       <w:r>
+        <w:t xml:space="preserve">Click the </w:t>
+      </w:r>
+      <w:r>
+        <w:rPr>
+          <w:b/>
+        </w:rPr>
+        <w:t>Open</w:t>
+      </w:r>
+      <w:r>
+        <w:t xml:space="preserve"> button.</w:t>
+      </w:r>
+    </w:p>
+    <w:p>
+      <w:pPr>
+        <w:keepNext/>
+      </w:pPr>
+      <w:r>
         <w:lastRenderedPageBreak/>
-        <w:t>Select all the mz5 files in the DdaSearchMS1Filtering folder you created for this tutorial.</w:t>
-      </w:r>
-    </w:p>
-    <w:p>
-      <w:pPr>
-        <w:pStyle w:val="ListParagraph"/>
-        <w:numPr>
-          <w:ilvl w:val="0"/>
-          <w:numId w:val="6"/>
-        </w:numPr>
-      </w:pPr>
-      <w:r>
-        <w:t xml:space="preserve">Click the </w:t>
-      </w:r>
-      <w:r>
-        <w:rPr>
-          <w:b/>
-        </w:rPr>
-        <w:t>Open</w:t>
-      </w:r>
-      <w:r>
-        <w:t xml:space="preserve"> button.</w:t>
-      </w:r>
-    </w:p>
-    <w:p>
-      <w:pPr>
-        <w:keepNext/>
-      </w:pPr>
-      <w:r>
         <w:t>The wizard form should now look li</w:t>
       </w:r>
       <w:r>
@@ -1030,10 +962,10 @@
           <w:noProof/>
         </w:rPr>
         <w:drawing>
-          <wp:inline distT="0" distB="0" distL="0" distR="0" wp14:anchorId="0C39E382" wp14:editId="64DF8661">
+          <wp:inline distT="0" distB="0" distL="0" distR="0" wp14:anchorId="224D7029" wp14:editId="3EA2F488">
             <wp:extent cx="4572000" cy="5250779"/>
             <wp:effectExtent l="0" t="0" r="0" b="0"/>
-            <wp:docPr id="1201520622" name="Picture 1" descr="A screenshot of a computer&#10;&#10;Description automatically generated"/>
+            <wp:docPr id="476511051" name="Picture 1" descr="A screenshot of a computer&#10;&#10;Description automatically generated"/>
             <wp:cNvGraphicFramePr>
               <a:graphicFrameLocks xmlns:a="http://schemas.openxmlformats.org/drawingml/2006/main" noChangeAspect="1"/>
             </wp:cNvGraphicFramePr>
@@ -1041,7 +973,7 @@
               <a:graphicData uri="http://schemas.openxmlformats.org/drawingml/2006/picture">
                 <pic:pic xmlns:pic="http://schemas.openxmlformats.org/drawingml/2006/picture">
                   <pic:nvPicPr>
-                    <pic:cNvPr id="1201520622" name="Picture 1" descr="A screenshot of a computer&#10;&#10;Description automatically generated"/>
+                    <pic:cNvPr id="476511051" name="Picture 1" descr="A screenshot of a computer&#10;&#10;Description automatically generated"/>
                     <pic:cNvPicPr/>
                   </pic:nvPicPr>
                   <pic:blipFill>
@@ -2469,10 +2401,10 @@
           <w:noProof/>
         </w:rPr>
         <w:drawing>
-          <wp:inline distT="0" distB="0" distL="0" distR="0" wp14:anchorId="1D20B585" wp14:editId="4D693540">
+          <wp:inline distT="0" distB="0" distL="0" distR="0" wp14:anchorId="7DA12065" wp14:editId="32F21E67">
             <wp:extent cx="4572000" cy="5250779"/>
             <wp:effectExtent l="0" t="0" r="0" b="0"/>
-            <wp:docPr id="752259806" name="Picture 1" descr="A screenshot of a computer&#10;&#10;Description automatically generated"/>
+            <wp:docPr id="921012169" name="Picture 1" descr="A screenshot of a computer&#10;&#10;Description automatically generated"/>
             <wp:cNvGraphicFramePr>
               <a:graphicFrameLocks xmlns:a="http://schemas.openxmlformats.org/drawingml/2006/main" noChangeAspect="1"/>
             </wp:cNvGraphicFramePr>
@@ -2480,7 +2412,7 @@
               <a:graphicData uri="http://schemas.openxmlformats.org/drawingml/2006/picture">
                 <pic:pic xmlns:pic="http://schemas.openxmlformats.org/drawingml/2006/picture">
                   <pic:nvPicPr>
-                    <pic:cNvPr id="752259806" name="Picture 1" descr="A screenshot of a computer&#10;&#10;Description automatically generated"/>
+                    <pic:cNvPr id="921012169" name="Picture 1" descr="A screenshot of a computer&#10;&#10;Description automatically generated"/>
                     <pic:cNvPicPr/>
                   </pic:nvPicPr>
                   <pic:blipFill>
@@ -2503,6 +2435,39 @@
             </a:graphic>
           </wp:inline>
         </w:drawing>
+      </w:r>
+    </w:p>
+    <w:p>
+      <w:r>
+        <w:t xml:space="preserve">The </w:t>
+      </w:r>
+      <w:r>
+        <w:rPr>
+          <w:b/>
+          <w:bCs/>
+        </w:rPr>
+        <w:t>Max q-value</w:t>
+      </w:r>
+      <w:r>
+        <w:t xml:space="preserve"> field sets a false discovery rate (FDR) limit allowed for the peptide matches in the search results. In this tutorial, you will use a </w:t>
+      </w:r>
+      <w:r>
+        <w:t>1</w:t>
+      </w:r>
+      <w:r>
+        <w:t>% FDR</w:t>
+      </w:r>
+      <w:r>
+        <w:t xml:space="preserve"> </w:t>
+      </w:r>
+      <w:r>
+        <w:t>(maximum q value of 0.01)</w:t>
+      </w:r>
+      <w:r>
+        <w:t>, which is the default and the most common limit used in the field of proteomics</w:t>
+      </w:r>
+      <w:r>
+        <w:t>.</w:t>
       </w:r>
     </w:p>
     <w:p>
@@ -2661,10 +2626,10 @@
           <w:noProof/>
         </w:rPr>
         <w:drawing>
-          <wp:inline distT="0" distB="0" distL="0" distR="0" wp14:anchorId="75E57E3C" wp14:editId="0028C221">
-            <wp:extent cx="3810000" cy="6267450"/>
-            <wp:effectExtent l="0" t="0" r="0" b="0"/>
-            <wp:docPr id="4" name="Picture 4" descr="Text&#10;&#10;Description automatically generated"/>
+          <wp:inline distT="0" distB="0" distL="0" distR="0" wp14:anchorId="67E66B72" wp14:editId="5E8037C4">
+            <wp:extent cx="3810000" cy="4200525"/>
+            <wp:effectExtent l="0" t="0" r="0" b="9525"/>
+            <wp:docPr id="1169078195" name="Picture 1" descr="A screenshot of a computer&#10;&#10;Description automatically generated"/>
             <wp:cNvGraphicFramePr>
               <a:graphicFrameLocks xmlns:a="http://schemas.openxmlformats.org/drawingml/2006/main" noChangeAspect="1"/>
             </wp:cNvGraphicFramePr>
@@ -2672,7 +2637,7 @@
               <a:graphicData uri="http://schemas.openxmlformats.org/drawingml/2006/picture">
                 <pic:pic xmlns:pic="http://schemas.openxmlformats.org/drawingml/2006/picture">
                   <pic:nvPicPr>
-                    <pic:cNvPr id="4" name="Picture 4" descr="Text&#10;&#10;Description automatically generated"/>
+                    <pic:cNvPr id="1169078195" name="Picture 1" descr="A screenshot of a computer&#10;&#10;Description automatically generated"/>
                     <pic:cNvPicPr/>
                   </pic:nvPicPr>
                   <pic:blipFill>
@@ -2684,7 +2649,7 @@
                   <pic:spPr>
                     <a:xfrm>
                       <a:off x="0" y="0"/>
-                      <a:ext cx="3810000" cy="6267450"/>
+                      <a:ext cx="3810000" cy="4200525"/>
                     </a:xfrm>
                     <a:prstGeom prst="rect">
                       <a:avLst/>
@@ -2723,27 +2688,20 @@
         <w:keepNext/>
       </w:pPr>
       <w:r>
+        <w:lastRenderedPageBreak/>
         <w:t>Skyline will then start to import the library into your document. When that is finished it will ask you to set criteria for including proteins in the document:</w:t>
       </w:r>
     </w:p>
     <w:p>
-      <w:pPr>
+      <w:r>
         <w:rPr>
           <w:noProof/>
         </w:rPr>
-      </w:pPr>
-    </w:p>
-    <w:p>
-      <w:r>
-        <w:rPr>
-          <w:noProof/>
-        </w:rPr>
-        <w:lastRenderedPageBreak/>
         <w:drawing>
-          <wp:inline distT="0" distB="0" distL="0" distR="0" wp14:anchorId="1C008CD8" wp14:editId="5C280578">
-            <wp:extent cx="4848225" cy="4362450"/>
+          <wp:inline distT="0" distB="0" distL="0" distR="0" wp14:anchorId="0DFEA0A4" wp14:editId="1E51D052">
+            <wp:extent cx="4848225" cy="4514850"/>
             <wp:effectExtent l="0" t="0" r="9525" b="0"/>
-            <wp:docPr id="16" name="Picture 16" descr="Table&#10;&#10;Description automatically generated"/>
+            <wp:docPr id="1965374971" name="Picture 1" descr="A screenshot of a computer screen&#10;&#10;Description automatically generated"/>
             <wp:cNvGraphicFramePr>
               <a:graphicFrameLocks xmlns:a="http://schemas.openxmlformats.org/drawingml/2006/main" noChangeAspect="1"/>
             </wp:cNvGraphicFramePr>
@@ -2751,7 +2709,7 @@
               <a:graphicData uri="http://schemas.openxmlformats.org/drawingml/2006/picture">
                 <pic:pic xmlns:pic="http://schemas.openxmlformats.org/drawingml/2006/picture">
                   <pic:nvPicPr>
-                    <pic:cNvPr id="16" name="Picture 16" descr="Table&#10;&#10;Description automatically generated"/>
+                    <pic:cNvPr id="1965374971" name="Picture 1" descr="A screenshot of a computer screen&#10;&#10;Description automatically generated"/>
                     <pic:cNvPicPr/>
                   </pic:nvPicPr>
                   <pic:blipFill>
@@ -2763,7 +2721,7 @@
                   <pic:spPr>
                     <a:xfrm>
                       <a:off x="0" y="0"/>
-                      <a:ext cx="4848225" cy="4362450"/>
+                      <a:ext cx="4848225" cy="4514850"/>
                     </a:xfrm>
                     <a:prstGeom prst="rect">
                       <a:avLst/>
@@ -2933,6 +2891,7 @@
         </w:numPr>
       </w:pPr>
       <w:r>
+        <w:lastRenderedPageBreak/>
         <w:t>Click on the [+] icon next to the third protein P01112ups|RASH_HUMAN_UPS.</w:t>
       </w:r>
     </w:p>
@@ -2968,7 +2927,6 @@
         </w:numPr>
       </w:pPr>
       <w:r>
-        <w:lastRenderedPageBreak/>
         <w:t xml:space="preserve">Click on that peptide’s first precursor </w:t>
       </w:r>
       <w:bookmarkStart w:id="0" w:name="OLE_LINK1"/>
@@ -3180,10 +3138,10 @@
           <w:noProof/>
         </w:rPr>
         <w:drawing>
-          <wp:inline distT="0" distB="0" distL="0" distR="0" wp14:anchorId="46B59B43" wp14:editId="378E4325">
+          <wp:inline distT="0" distB="0" distL="0" distR="0" wp14:anchorId="738A8B95" wp14:editId="1937EB48">
             <wp:extent cx="5943600" cy="3742055"/>
             <wp:effectExtent l="0" t="0" r="0" b="0"/>
-            <wp:docPr id="17" name="Picture 17" descr="Graphical user interface&#10;&#10;Description automatically generated"/>
+            <wp:docPr id="1024178932" name="Picture 1" descr="A screenshot of a computer&#10;&#10;Description automatically generated"/>
             <wp:cNvGraphicFramePr>
               <a:graphicFrameLocks xmlns:a="http://schemas.openxmlformats.org/drawingml/2006/main" noChangeAspect="1"/>
             </wp:cNvGraphicFramePr>
@@ -3191,7 +3149,7 @@
               <a:graphicData uri="http://schemas.openxmlformats.org/drawingml/2006/picture">
                 <pic:pic xmlns:pic="http://schemas.openxmlformats.org/drawingml/2006/picture">
                   <pic:nvPicPr>
-                    <pic:cNvPr id="17" name="Picture 17" descr="Graphical user interface&#10;&#10;Description automatically generated"/>
+                    <pic:cNvPr id="1024178932" name="Picture 1" descr="A screenshot of a computer&#10;&#10;Description automatically generated"/>
                     <pic:cNvPicPr/>
                   </pic:nvPicPr>
                   <pic:blipFill>
@@ -3275,6 +3233,7 @@
         <w:spacing w:before="18"/>
       </w:pPr>
       <w:r>
+        <w:lastRenderedPageBreak/>
         <w:t>To configure a few other features that will be helpful in general, especially to visualize certain MS1 Filtering data, perform the following steps:</w:t>
       </w:r>
     </w:p>
@@ -3288,7 +3247,6 @@
         <w:spacing w:before="18"/>
       </w:pPr>
       <w:r>
-        <w:lastRenderedPageBreak/>
         <w:t xml:space="preserve">On the </w:t>
       </w:r>
       <w:r>
@@ -3564,6 +3522,7 @@
         </w:numPr>
       </w:pPr>
       <w:r>
+        <w:lastRenderedPageBreak/>
         <w:t xml:space="preserve">On the </w:t>
       </w:r>
       <w:r>
@@ -3620,7 +3579,6 @@
         <w:keepNext/>
       </w:pPr>
       <w:r>
-        <w:lastRenderedPageBreak/>
         <w:t>Now your Skyline window should look something like this:</w:t>
       </w:r>
     </w:p>
@@ -3635,10 +3593,10 @@
           <w:noProof/>
         </w:rPr>
         <w:drawing>
-          <wp:inline distT="0" distB="0" distL="0" distR="0" wp14:anchorId="183EB8B1" wp14:editId="21D883A7">
+          <wp:inline distT="0" distB="0" distL="0" distR="0" wp14:anchorId="6978A55E" wp14:editId="77A61AF7">
             <wp:extent cx="5943600" cy="3742055"/>
             <wp:effectExtent l="0" t="0" r="0" b="0"/>
-            <wp:docPr id="29" name="Picture 29" descr="Graphical user interface, application, Word&#10;&#10;Description automatically generated"/>
+            <wp:docPr id="414377655" name="Picture 1" descr="A screenshot of a computer&#10;&#10;Description automatically generated"/>
             <wp:cNvGraphicFramePr>
               <a:graphicFrameLocks xmlns:a="http://schemas.openxmlformats.org/drawingml/2006/main" noChangeAspect="1"/>
             </wp:cNvGraphicFramePr>
@@ -3646,7 +3604,7 @@
               <a:graphicData uri="http://schemas.openxmlformats.org/drawingml/2006/picture">
                 <pic:pic xmlns:pic="http://schemas.openxmlformats.org/drawingml/2006/picture">
                   <pic:nvPicPr>
-                    <pic:cNvPr id="29" name="Picture 29" descr="Graphical user interface, application, Word&#10;&#10;Description automatically generated"/>
+                    <pic:cNvPr id="414377655" name="Picture 1" descr="A screenshot of a computer&#10;&#10;Description automatically generated"/>
                     <pic:cNvPicPr/>
                   </pic:nvPicPr>
                   <pic:blipFill>

</xml_diff>